<commit_message>
doc: update daily standup meeting 12 notes
</commit_message>
<xml_diff>
--- a/Documents/Meeting Minutes/daily_standup_meeting_12.docx
+++ b/Documents/Meeting Minutes/daily_standup_meeting_12.docx
@@ -11,10 +11,10 @@
       <w:tblPr>
         <w:tblW w:w="0" w:type="dxa"/>
         <w:tblBorders>
-          <w:top w:val="outset" w:color="auto" w:sz="6" w:space="0"/>
-          <w:left w:val="outset" w:color="auto" w:sz="6" w:space="0"/>
-          <w:bottom w:val="outset" w:color="auto" w:sz="6" w:space="0"/>
-          <w:right w:val="outset" w:color="auto" w:sz="6" w:space="0"/>
+          <w:top w:val="outset" w:sz="6" w:space="0" w:color="auto"/>
+          <w:left w:val="outset" w:sz="6" w:space="0" w:color="auto"/>
+          <w:bottom w:val="outset" w:sz="6" w:space="0" w:color="auto"/>
+          <w:right w:val="outset" w:sz="6" w:space="0" w:color="auto"/>
         </w:tblBorders>
         <w:tblCellMar>
           <w:left w:w="0" w:type="dxa"/>
@@ -34,17 +34,25 @@
           <w:tcPr>
             <w:tcW w:w="4500" w:type="dxa"/>
             <w:tcBorders>
-              <w:top w:val="single" w:color="auto" w:sz="6" w:space="0"/>
-              <w:left w:val="single" w:color="auto" w:sz="6" w:space="0"/>
-              <w:bottom w:val="single" w:color="auto" w:sz="6" w:space="0"/>
-              <w:right w:val="single" w:color="auto" w:sz="6" w:space="0"/>
+              <w:top w:val="single" w:sz="6" w:space="0" w:color="auto"/>
+              <w:left w:val="single" w:sz="6" w:space="0" w:color="auto"/>
+              <w:bottom w:val="single" w:sz="6" w:space="0" w:color="auto"/>
+              <w:right w:val="single" w:sz="6" w:space="0" w:color="auto"/>
             </w:tcBorders>
             <w:shd w:val="clear" w:color="auto" w:fill="auto"/>
             <w:hideMark/>
           </w:tcPr>
           <w:p>
             <w:r>
-              <w:t>Project Name: GoCar Ltd. </w:t>
+              <w:t xml:space="preserve">Project Name: </w:t>
+            </w:r>
+            <w:proofErr w:type="spellStart"/>
+            <w:r>
+              <w:t>GoCar</w:t>
+            </w:r>
+            <w:proofErr w:type="spellEnd"/>
+            <w:r>
+              <w:t xml:space="preserve"> Ltd. </w:t>
             </w:r>
           </w:p>
         </w:tc>
@@ -52,17 +60,25 @@
           <w:tcPr>
             <w:tcW w:w="4500" w:type="dxa"/>
             <w:tcBorders>
-              <w:top w:val="single" w:color="auto" w:sz="6" w:space="0"/>
-              <w:left w:val="single" w:color="auto" w:sz="6" w:space="0"/>
-              <w:bottom w:val="single" w:color="auto" w:sz="6" w:space="0"/>
-              <w:right w:val="single" w:color="auto" w:sz="6" w:space="0"/>
+              <w:top w:val="single" w:sz="6" w:space="0" w:color="auto"/>
+              <w:left w:val="single" w:sz="6" w:space="0" w:color="auto"/>
+              <w:bottom w:val="single" w:sz="6" w:space="0" w:color="auto"/>
+              <w:right w:val="single" w:sz="6" w:space="0" w:color="auto"/>
             </w:tcBorders>
             <w:shd w:val="clear" w:color="auto" w:fill="auto"/>
             <w:hideMark/>
           </w:tcPr>
           <w:p>
             <w:r>
-              <w:t>Group Name: GoCar Ltd. </w:t>
+              <w:t xml:space="preserve">Group Name: </w:t>
+            </w:r>
+            <w:proofErr w:type="spellStart"/>
+            <w:r>
+              <w:t>GoCar</w:t>
+            </w:r>
+            <w:proofErr w:type="spellEnd"/>
+            <w:r>
+              <w:t xml:space="preserve"> Ltd. </w:t>
             </w:r>
           </w:p>
         </w:tc>
@@ -75,10 +91,10 @@
           <w:tcPr>
             <w:tcW w:w="4500" w:type="dxa"/>
             <w:tcBorders>
-              <w:top w:val="single" w:color="auto" w:sz="6" w:space="0"/>
-              <w:left w:val="single" w:color="auto" w:sz="6" w:space="0"/>
-              <w:bottom w:val="single" w:color="auto" w:sz="6" w:space="0"/>
-              <w:right w:val="single" w:color="auto" w:sz="6" w:space="0"/>
+              <w:top w:val="single" w:sz="6" w:space="0" w:color="auto"/>
+              <w:left w:val="single" w:sz="6" w:space="0" w:color="auto"/>
+              <w:bottom w:val="single" w:sz="6" w:space="0" w:color="auto"/>
+              <w:right w:val="single" w:sz="6" w:space="0" w:color="auto"/>
             </w:tcBorders>
             <w:shd w:val="clear" w:color="auto" w:fill="auto"/>
             <w:hideMark/>
@@ -96,10 +112,10 @@
           <w:tcPr>
             <w:tcW w:w="4500" w:type="dxa"/>
             <w:tcBorders>
-              <w:top w:val="single" w:color="auto" w:sz="6" w:space="0"/>
-              <w:left w:val="single" w:color="auto" w:sz="6" w:space="0"/>
-              <w:bottom w:val="single" w:color="auto" w:sz="6" w:space="0"/>
-              <w:right w:val="single" w:color="auto" w:sz="6" w:space="0"/>
+              <w:top w:val="single" w:sz="6" w:space="0" w:color="auto"/>
+              <w:left w:val="single" w:sz="6" w:space="0" w:color="auto"/>
+              <w:bottom w:val="single" w:sz="6" w:space="0" w:color="auto"/>
+              <w:right w:val="single" w:sz="6" w:space="0" w:color="auto"/>
             </w:tcBorders>
             <w:shd w:val="clear" w:color="auto" w:fill="auto"/>
             <w:hideMark/>
@@ -146,12 +162,10 @@
       <w:pPr>
         <w:numPr>
           <w:ilvl w:val="0"/>
-          <w:numId w:val="1"/>
+          <w:numId w:val="7"/>
         </w:numPr>
-        <w:rPr/>
-      </w:pPr>
-      <w:r>
-        <w:rPr/>
+      </w:pPr>
+      <w:r>
         <w:t>Name:  Sarah Goburdhun</w:t>
       </w:r>
       <w:r>
@@ -165,9 +179,6 @@
       </w:r>
       <w:r>
         <w:tab/>
-      </w:r>
-      <w:r>
-        <w:rPr/>
         <w:t xml:space="preserve">Attended? </w:t>
       </w:r>
       <w:r>
@@ -177,7 +188,6 @@
         <w:t>YES</w:t>
       </w:r>
       <w:r>
-        <w:rPr/>
         <w:t>/NO   </w:t>
       </w:r>
     </w:p>
@@ -185,7 +195,7 @@
       <w:pPr>
         <w:numPr>
           <w:ilvl w:val="0"/>
-          <w:numId w:val="2"/>
+          <w:numId w:val="8"/>
         </w:numPr>
       </w:pPr>
       <w:r>
@@ -193,8 +203,6 @@
       </w:r>
       <w:r>
         <w:tab/>
-      </w:r>
-      <w:r>
         <w:t xml:space="preserve">Favour Esset </w:t>
       </w:r>
       <w:r>
@@ -211,8 +219,6 @@
       </w:r>
       <w:r>
         <w:tab/>
-      </w:r>
-      <w:r>
         <w:t>Attended? YES/NO </w:t>
       </w:r>
     </w:p>
@@ -220,7 +226,7 @@
       <w:pPr>
         <w:numPr>
           <w:ilvl w:val="0"/>
-          <w:numId w:val="3"/>
+          <w:numId w:val="9"/>
         </w:numPr>
       </w:pPr>
       <w:r>
@@ -228,10 +234,13 @@
       </w:r>
       <w:r>
         <w:tab/>
-      </w:r>
-      <w:r>
-        <w:t>Koller Melanie Turinabo</w:t>
-      </w:r>
+        <w:t xml:space="preserve">Koller Melanie </w:t>
+      </w:r>
+      <w:proofErr w:type="spellStart"/>
+      <w:r>
+        <w:t>Turinabo</w:t>
+      </w:r>
+      <w:proofErr w:type="spellEnd"/>
       <w:r>
         <w:tab/>
       </w:r>
@@ -240,8 +249,6 @@
       </w:r>
       <w:r>
         <w:tab/>
-      </w:r>
-      <w:r>
         <w:t>Attended? YES/NO  </w:t>
       </w:r>
     </w:p>
@@ -249,19 +256,16 @@
       <w:pPr>
         <w:numPr>
           <w:ilvl w:val="0"/>
-          <w:numId w:val="4"/>
+          <w:numId w:val="10"/>
         </w:numPr>
-        <w:rPr/>
-      </w:pPr>
-      <w:r>
-        <w:rPr/>
+      </w:pPr>
+      <w:r>
         <w:t>Name:</w:t>
       </w:r>
       <w:r>
         <w:tab/>
       </w:r>
       <w:r>
-        <w:rPr/>
         <w:t>Samuel Kingsley</w:t>
       </w:r>
       <w:r>
@@ -275,9 +279,6 @@
       </w:r>
       <w:r>
         <w:tab/>
-      </w:r>
-      <w:r>
-        <w:rPr/>
         <w:t xml:space="preserve">Attended? </w:t>
       </w:r>
       <w:r>
@@ -287,7 +288,6 @@
         <w:t>YES/</w:t>
       </w:r>
       <w:r>
-        <w:rPr/>
         <w:t>NO  </w:t>
       </w:r>
     </w:p>
@@ -295,19 +295,16 @@
       <w:pPr>
         <w:numPr>
           <w:ilvl w:val="0"/>
-          <w:numId w:val="5"/>
+          <w:numId w:val="11"/>
         </w:numPr>
-        <w:rPr/>
-      </w:pPr>
-      <w:r>
-        <w:rPr/>
+      </w:pPr>
+      <w:r>
         <w:t>Name:</w:t>
       </w:r>
       <w:r>
         <w:tab/>
       </w:r>
       <w:r>
-        <w:rPr/>
         <w:t>Iwuagwu Nkem</w:t>
       </w:r>
       <w:r>
@@ -321,19 +318,15 @@
       </w:r>
       <w:r>
         <w:tab/>
-      </w:r>
-      <w:r>
-        <w:rPr/>
         <w:t>Attended?</w:t>
       </w:r>
       <w:r>
         <w:rPr>
-          <w:color w:val="70AD47" w:themeColor="accent6" w:themeTint="FF" w:themeShade="FF"/>
+          <w:color w:val="70AD47" w:themeColor="accent6"/>
         </w:rPr>
         <w:t xml:space="preserve"> YES</w:t>
       </w:r>
       <w:r>
-        <w:rPr/>
         <w:t>/NO </w:t>
       </w:r>
     </w:p>
@@ -372,7 +365,7 @@
       <w:pPr>
         <w:numPr>
           <w:ilvl w:val="0"/>
-          <w:numId w:val="6"/>
+          <w:numId w:val="12"/>
         </w:numPr>
       </w:pPr>
       <w:r>
@@ -381,27 +374,30 @@
     </w:p>
     <w:p>
       <w:r>
-        <w:rPr/>
         <w:t>Answer: W</w:t>
       </w:r>
       <w:r>
-        <w:rPr/>
         <w:t xml:space="preserve">orking on test cases for </w:t>
       </w:r>
-      <w:r>
-        <w:rPr/>
+      <w:proofErr w:type="spellStart"/>
+      <w:proofErr w:type="gramStart"/>
+      <w:r>
         <w:t>GetDate</w:t>
       </w:r>
-      <w:r>
-        <w:rPr/>
-        <w:t>()</w:t>
+      <w:proofErr w:type="spellEnd"/>
+      <w:r>
+        <w:t>(</w:t>
+      </w:r>
+      <w:proofErr w:type="gramEnd"/>
+      <w:r>
+        <w:t>)</w:t>
       </w:r>
     </w:p>
     <w:p>
       <w:pPr>
         <w:numPr>
           <w:ilvl w:val="0"/>
-          <w:numId w:val="7"/>
+          <w:numId w:val="13"/>
         </w:numPr>
       </w:pPr>
       <w:r>
@@ -410,11 +406,9 @@
     </w:p>
     <w:p>
       <w:r>
-        <w:rPr/>
         <w:t xml:space="preserve">Answer: </w:t>
       </w:r>
       <w:r>
-        <w:rPr/>
         <w:t>Continue working on the unit tests and commit by tomorrow.</w:t>
       </w:r>
     </w:p>
@@ -422,7 +416,7 @@
       <w:pPr>
         <w:numPr>
           <w:ilvl w:val="0"/>
-          <w:numId w:val="8"/>
+          <w:numId w:val="14"/>
         </w:numPr>
       </w:pPr>
       <w:r>
@@ -431,148 +425,99 @@
     </w:p>
     <w:p>
       <w:r>
-        <w:rPr/>
         <w:t xml:space="preserve">Answer: </w:t>
       </w:r>
-      <w:r>
-        <w:rPr/>
+      <w:proofErr w:type="gramStart"/>
+      <w:r>
         <w:t>Have to</w:t>
       </w:r>
-      <w:r>
-        <w:rPr/>
+      <w:proofErr w:type="gramEnd"/>
+      <w:r>
         <w:t xml:space="preserve"> wait for team members to work on my own code. Also having trouble with </w:t>
       </w:r>
-      <w:r>
-        <w:rPr/>
+      <w:proofErr w:type="spellStart"/>
+      <w:r>
         <w:t>clientId</w:t>
       </w:r>
-      <w:r>
-        <w:rPr/>
+      <w:proofErr w:type="spellEnd"/>
+      <w:r>
         <w:t xml:space="preserve"> test cases.</w:t>
       </w:r>
     </w:p>
     <w:p>
       <w:pPr>
         <w:rPr>
-          <w:rFonts w:ascii="Aptos" w:hAnsi="Aptos" w:eastAsia="Aptos" w:cs="Aptos"/>
-          <w:noProof w:val="0"/>
-          <w:sz w:val="22"/>
-          <w:szCs w:val="22"/>
-          <w:lang w:val="en-GB"/>
+          <w:rFonts w:ascii="Aptos" w:eastAsia="Aptos" w:hAnsi="Aptos" w:cs="Aptos"/>
         </w:rPr>
       </w:pPr>
       <w:r>
         <w:rPr>
-          <w:rFonts w:ascii="Aptos" w:hAnsi="Aptos" w:eastAsia="Aptos" w:cs="Aptos"/>
-          <w:b w:val="1"/>
-          <w:bCs w:val="1"/>
-          <w:strike w:val="0"/>
-          <w:dstrike w:val="0"/>
-          <w:noProof w:val="0"/>
-          <w:sz w:val="22"/>
-          <w:szCs w:val="22"/>
+          <w:rFonts w:ascii="Aptos" w:eastAsia="Aptos" w:hAnsi="Aptos" w:cs="Aptos"/>
+          <w:b/>
+          <w:bCs/>
           <w:u w:val="single"/>
-          <w:lang w:val="en-GB"/>
         </w:rPr>
         <w:t>Team Member (2): Name:</w:t>
       </w:r>
       <w:r>
         <w:rPr>
-          <w:rFonts w:ascii="Aptos" w:hAnsi="Aptos" w:eastAsia="Aptos" w:cs="Aptos"/>
-          <w:noProof w:val="0"/>
-          <w:sz w:val="22"/>
-          <w:szCs w:val="22"/>
-          <w:lang w:val="en-GB"/>
+          <w:rFonts w:ascii="Aptos" w:eastAsia="Aptos" w:hAnsi="Aptos" w:cs="Aptos"/>
         </w:rPr>
-        <w:t>   Koller Melanie Turinabo</w:t>
-      </w:r>
+        <w:t xml:space="preserve">   Koller Melanie </w:t>
+      </w:r>
+      <w:proofErr w:type="spellStart"/>
+      <w:r>
+        <w:rPr>
+          <w:rFonts w:ascii="Aptos" w:eastAsia="Aptos" w:hAnsi="Aptos" w:cs="Aptos"/>
+        </w:rPr>
+        <w:t>Turinabo</w:t>
+      </w:r>
+      <w:proofErr w:type="spellEnd"/>
     </w:p>
     <w:p>
       <w:pPr>
         <w:pStyle w:val="ListParagraph"/>
         <w:numPr>
           <w:ilvl w:val="0"/>
-          <w:numId w:val="24"/>
+          <w:numId w:val="6"/>
         </w:numPr>
         <w:spacing w:line="276" w:lineRule="auto"/>
         <w:rPr>
-          <w:rFonts w:ascii="Aptos" w:hAnsi="Aptos" w:eastAsia="Aptos" w:cs="Aptos"/>
-          <w:noProof w:val="0"/>
-          <w:sz w:val="22"/>
-          <w:szCs w:val="22"/>
-          <w:lang w:val="en-GB"/>
+          <w:rFonts w:ascii="Aptos" w:eastAsia="Aptos" w:hAnsi="Aptos" w:cs="Aptos"/>
         </w:rPr>
       </w:pPr>
       <w:r>
         <w:rPr>
-          <w:rFonts w:ascii="Aptos" w:hAnsi="Aptos" w:eastAsia="Aptos" w:cs="Aptos"/>
-          <w:noProof w:val="0"/>
-          <w:sz w:val="22"/>
-          <w:szCs w:val="22"/>
-          <w:lang w:val="en-GB"/>
+          <w:rFonts w:ascii="Aptos" w:eastAsia="Aptos" w:hAnsi="Aptos" w:cs="Aptos"/>
         </w:rPr>
-        <w:t xml:space="preserve">What did you </w:t>
-      </w:r>
-      <w:r>
+        <w:t>What did you accomplish yesterday? </w:t>
+      </w:r>
+    </w:p>
+    <w:p>
+      <w:pPr>
+        <w:spacing w:line="276" w:lineRule="auto"/>
+        <w:ind w:firstLine="720"/>
         <w:rPr>
-          <w:rFonts w:ascii="Aptos" w:hAnsi="Aptos" w:eastAsia="Aptos" w:cs="Aptos"/>
-          <w:noProof w:val="0"/>
-          <w:sz w:val="22"/>
-          <w:szCs w:val="22"/>
-          <w:lang w:val="en-GB"/>
+          <w:rFonts w:ascii="Aptos" w:eastAsia="Aptos" w:hAnsi="Aptos" w:cs="Aptos"/>
         </w:rPr>
-        <w:t>accomplish</w:t>
-      </w:r>
+      </w:pPr>
       <w:r>
         <w:rPr>
-          <w:rFonts w:ascii="Aptos" w:hAnsi="Aptos" w:eastAsia="Aptos" w:cs="Aptos"/>
-          <w:noProof w:val="0"/>
-          <w:sz w:val="22"/>
-          <w:szCs w:val="22"/>
-          <w:lang w:val="en-GB"/>
-        </w:rPr>
-        <w:t xml:space="preserve"> yesterday? </w:t>
-      </w:r>
-    </w:p>
-    <w:p>
-      <w:pPr>
-        <w:pStyle w:val="ListParagraph"/>
-        <w:numPr>
-          <w:ilvl w:val="1"/>
-          <w:numId w:val="24"/>
-        </w:numPr>
-        <w:suppressLineNumbers w:val="0"/>
-        <w:bidi w:val="0"/>
-        <w:spacing w:before="0" w:beforeAutospacing="off" w:after="160" w:afterAutospacing="off" w:line="276" w:lineRule="auto"/>
-        <w:ind w:left="1440" w:right="0" w:hanging="360"/>
-        <w:jc w:val="left"/>
-        <w:rPr>
-          <w:rFonts w:ascii="Aptos" w:hAnsi="Aptos" w:eastAsia="Aptos" w:cs="Aptos"/>
-          <w:noProof w:val="0"/>
-          <w:sz w:val="22"/>
-          <w:szCs w:val="22"/>
-          <w:lang w:val="en-GB"/>
-        </w:rPr>
-      </w:pPr>
-      <w:r>
-        <w:rPr>
-          <w:rFonts w:ascii="Aptos" w:hAnsi="Aptos" w:eastAsia="Aptos" w:cs="Aptos"/>
-          <w:noProof w:val="0"/>
-          <w:sz w:val="22"/>
-          <w:szCs w:val="22"/>
-          <w:lang w:val="en-GB"/>
+          <w:rFonts w:ascii="Aptos" w:eastAsia="Aptos" w:hAnsi="Aptos" w:cs="Aptos"/>
         </w:rPr>
         <w:t xml:space="preserve">Answer: </w:t>
       </w:r>
       <w:r>
         <w:rPr>
-          <w:rFonts w:ascii="Aptos" w:hAnsi="Aptos" w:eastAsia="Aptos" w:cs="Aptos"/>
-          <w:noProof w:val="0"/>
-          <w:sz w:val="22"/>
-          <w:szCs w:val="22"/>
-          <w:lang w:val="en-GB"/>
+          <w:rFonts w:ascii="Aptos" w:eastAsia="Aptos" w:hAnsi="Aptos" w:cs="Aptos"/>
         </w:rPr>
-        <w:t>created hash table class</w:t>
+        <w:t>updated</w:t>
+      </w:r>
+      <w:r>
+        <w:rPr>
+          <w:rFonts w:ascii="Aptos" w:eastAsia="Aptos" w:hAnsi="Aptos" w:cs="Aptos"/>
+        </w:rPr>
+        <w:t xml:space="preserve"> hash table class</w:t>
       </w:r>
     </w:p>
     <w:p>
@@ -580,154 +525,112 @@
         <w:pStyle w:val="ListParagraph"/>
         <w:numPr>
           <w:ilvl w:val="0"/>
-          <w:numId w:val="26"/>
+          <w:numId w:val="4"/>
         </w:numPr>
         <w:spacing w:line="276" w:lineRule="auto"/>
         <w:rPr>
-          <w:rFonts w:ascii="Aptos" w:hAnsi="Aptos" w:eastAsia="Aptos" w:cs="Aptos"/>
-          <w:noProof w:val="0"/>
-          <w:sz w:val="22"/>
-          <w:szCs w:val="22"/>
-          <w:lang w:val="en-GB"/>
+          <w:rFonts w:ascii="Aptos" w:eastAsia="Aptos" w:hAnsi="Aptos" w:cs="Aptos"/>
         </w:rPr>
       </w:pPr>
       <w:r>
         <w:rPr>
-          <w:rFonts w:ascii="Aptos" w:hAnsi="Aptos" w:eastAsia="Aptos" w:cs="Aptos"/>
-          <w:noProof w:val="0"/>
-          <w:sz w:val="22"/>
-          <w:szCs w:val="22"/>
-          <w:lang w:val="en-GB"/>
+          <w:rFonts w:ascii="Aptos" w:eastAsia="Aptos" w:hAnsi="Aptos" w:cs="Aptos"/>
         </w:rPr>
         <w:t>What will you do today? </w:t>
       </w:r>
     </w:p>
     <w:p>
       <w:pPr>
+        <w:spacing w:line="276" w:lineRule="auto"/>
+        <w:ind w:left="360" w:firstLine="360"/>
+        <w:rPr>
+          <w:rFonts w:ascii="Aptos" w:eastAsia="Aptos" w:hAnsi="Aptos" w:cs="Aptos"/>
+        </w:rPr>
+      </w:pPr>
+      <w:r>
+        <w:rPr>
+          <w:rFonts w:ascii="Aptos" w:eastAsia="Aptos" w:hAnsi="Aptos" w:cs="Aptos"/>
+        </w:rPr>
+        <w:t xml:space="preserve">Answer: </w:t>
+      </w:r>
+      <w:r>
+        <w:rPr>
+          <w:rFonts w:ascii="Aptos" w:eastAsia="Aptos" w:hAnsi="Aptos" w:cs="Aptos"/>
+        </w:rPr>
+        <w:t>creat</w:t>
+      </w:r>
+      <w:r>
+        <w:rPr>
+          <w:rFonts w:ascii="Aptos" w:eastAsia="Aptos" w:hAnsi="Aptos" w:cs="Aptos"/>
+        </w:rPr>
+        <w:t xml:space="preserve">e </w:t>
+      </w:r>
+      <w:r>
+        <w:rPr>
+          <w:rFonts w:ascii="Aptos" w:eastAsia="Aptos" w:hAnsi="Aptos" w:cs="Aptos"/>
+        </w:rPr>
+        <w:t>hashing function method</w:t>
+      </w:r>
+      <w:r>
+        <w:rPr>
+          <w:rFonts w:ascii="Aptos" w:eastAsia="Aptos" w:hAnsi="Aptos" w:cs="Aptos"/>
+        </w:rPr>
+        <w:t xml:space="preserve"> – using modulo operation</w:t>
+      </w:r>
+      <w:r>
+        <w:rPr>
+          <w:rFonts w:ascii="Aptos" w:eastAsia="Aptos" w:hAnsi="Aptos" w:cs="Aptos"/>
+        </w:rPr>
+        <w:t>(GetHashCode())</w:t>
+      </w:r>
+    </w:p>
+    <w:p>
+      <w:pPr>
         <w:pStyle w:val="ListParagraph"/>
         <w:numPr>
-          <w:ilvl w:val="1"/>
-          <w:numId w:val="26"/>
+          <w:ilvl w:val="0"/>
+          <w:numId w:val="2"/>
         </w:numPr>
         <w:spacing w:line="276" w:lineRule="auto"/>
         <w:rPr>
-          <w:noProof w:val="0"/>
-          <w:color w:val="000000" w:themeColor="text1" w:themeTint="FF" w:themeShade="FF"/>
-          <w:lang w:val="en-GB"/>
+          <w:rFonts w:ascii="Aptos" w:eastAsia="Aptos" w:hAnsi="Aptos" w:cs="Aptos"/>
         </w:rPr>
       </w:pPr>
       <w:r>
         <w:rPr>
-          <w:rFonts w:ascii="Aptos" w:hAnsi="Aptos" w:eastAsia="Aptos" w:cs="Aptos"/>
-          <w:noProof w:val="0"/>
-          <w:sz w:val="22"/>
-          <w:szCs w:val="22"/>
-          <w:lang w:val="en-GB"/>
-        </w:rPr>
-        <w:t xml:space="preserve">Answer: </w:t>
-      </w:r>
-      <w:r>
-        <w:rPr>
-          <w:rFonts w:ascii="Aptos" w:hAnsi="Aptos" w:eastAsia="Aptos" w:cs="Aptos"/>
-          <w:noProof w:val="0"/>
-          <w:sz w:val="22"/>
-          <w:szCs w:val="22"/>
-          <w:lang w:val="en-GB"/>
-        </w:rPr>
-        <w:t>created constructor, hashing function methods</w:t>
-      </w:r>
-      <w:r>
-        <w:rPr>
-          <w:rFonts w:ascii="Aptos" w:hAnsi="Aptos" w:eastAsia="Aptos" w:cs="Aptos"/>
-          <w:noProof w:val="0"/>
-          <w:sz w:val="22"/>
-          <w:szCs w:val="22"/>
-          <w:lang w:val="en-GB"/>
-        </w:rPr>
-        <w:t>.</w:t>
-      </w:r>
-    </w:p>
-    <w:p>
-      <w:pPr>
-        <w:pStyle w:val="ListParagraph"/>
-        <w:numPr>
-          <w:ilvl w:val="0"/>
-          <w:numId w:val="28"/>
-        </w:numPr>
-        <w:spacing w:line="276" w:lineRule="auto"/>
-        <w:rPr>
-          <w:rFonts w:ascii="Aptos" w:hAnsi="Aptos" w:eastAsia="Aptos" w:cs="Aptos"/>
-          <w:noProof w:val="0"/>
-          <w:sz w:val="22"/>
-          <w:szCs w:val="22"/>
-          <w:lang w:val="en-GB"/>
-        </w:rPr>
-      </w:pPr>
-      <w:r>
-        <w:rPr>
-          <w:rFonts w:ascii="Aptos" w:hAnsi="Aptos" w:eastAsia="Aptos" w:cs="Aptos"/>
-          <w:noProof w:val="0"/>
-          <w:sz w:val="22"/>
-          <w:szCs w:val="22"/>
-          <w:lang w:val="en-GB"/>
+          <w:rFonts w:ascii="Aptos" w:eastAsia="Aptos" w:hAnsi="Aptos" w:cs="Aptos"/>
         </w:rPr>
         <w:t>What obstacles are impeding your progress? </w:t>
       </w:r>
     </w:p>
     <w:p>
       <w:pPr>
-        <w:pStyle w:val="ListParagraph"/>
-        <w:numPr>
-          <w:ilvl w:val="1"/>
-          <w:numId w:val="28"/>
-        </w:numPr>
         <w:spacing w:line="276" w:lineRule="auto"/>
+        <w:ind w:firstLine="720"/>
         <w:rPr>
-          <w:rFonts w:ascii="Aptos" w:hAnsi="Aptos" w:eastAsia="Aptos" w:cs="Aptos"/>
-          <w:noProof w:val="0"/>
-          <w:sz w:val="22"/>
-          <w:szCs w:val="22"/>
-          <w:lang w:val="en-GB"/>
+          <w:rFonts w:ascii="Aptos" w:eastAsia="Aptos" w:hAnsi="Aptos" w:cs="Aptos"/>
         </w:rPr>
       </w:pPr>
       <w:r>
         <w:rPr>
-          <w:rFonts w:ascii="Aptos" w:hAnsi="Aptos" w:eastAsia="Aptos" w:cs="Aptos"/>
-          <w:noProof w:val="0"/>
-          <w:sz w:val="22"/>
-          <w:szCs w:val="22"/>
-          <w:lang w:val="en-GB"/>
+          <w:rFonts w:ascii="Aptos" w:eastAsia="Aptos" w:hAnsi="Aptos" w:cs="Aptos"/>
         </w:rPr>
         <w:t>Answer: balanc</w:t>
       </w:r>
       <w:r>
         <w:rPr>
-          <w:rFonts w:ascii="Aptos" w:hAnsi="Aptos" w:eastAsia="Aptos" w:cs="Aptos"/>
-          <w:noProof w:val="0"/>
-          <w:sz w:val="22"/>
-          <w:szCs w:val="22"/>
-          <w:lang w:val="en-GB"/>
+          <w:rFonts w:ascii="Aptos" w:eastAsia="Aptos" w:hAnsi="Aptos" w:cs="Aptos"/>
         </w:rPr>
         <w:t>ing</w:t>
       </w:r>
       <w:r>
         <w:rPr>
-          <w:rFonts w:ascii="Aptos" w:hAnsi="Aptos" w:eastAsia="Aptos" w:cs="Aptos"/>
-          <w:noProof w:val="0"/>
-          <w:sz w:val="22"/>
-          <w:szCs w:val="22"/>
-          <w:lang w:val="en-GB"/>
+          <w:rFonts w:ascii="Aptos" w:eastAsia="Aptos" w:hAnsi="Aptos" w:cs="Aptos"/>
         </w:rPr>
         <w:t xml:space="preserve"> other assignments</w:t>
       </w:r>
     </w:p>
     <w:p/>
-    <w:p>
-      <w:r>
-        <w:rPr/>
-        <w:t> </w:t>
-      </w:r>
-    </w:p>
     <w:p>
       <w:r>
         <w:t> </w:t>
@@ -750,7 +653,7 @@
       <w:pPr>
         <w:numPr>
           <w:ilvl w:val="0"/>
-          <w:numId w:val="12"/>
+          <w:numId w:val="18"/>
         </w:numPr>
       </w:pPr>
       <w:r>
@@ -759,6 +662,7 @@
     </w:p>
     <w:p>
       <w:r>
+        <w:lastRenderedPageBreak/>
         <w:t>Answer:  </w:t>
       </w:r>
     </w:p>
@@ -766,7 +670,7 @@
       <w:pPr>
         <w:numPr>
           <w:ilvl w:val="0"/>
-          <w:numId w:val="13"/>
+          <w:numId w:val="19"/>
         </w:numPr>
       </w:pPr>
       <w:r>
@@ -782,7 +686,7 @@
       <w:pPr>
         <w:numPr>
           <w:ilvl w:val="0"/>
-          <w:numId w:val="15"/>
+          <w:numId w:val="21"/>
         </w:numPr>
       </w:pPr>
       <w:r>
@@ -797,36 +701,126 @@
     <w:p>
       <w:pPr>
         <w:pStyle w:val="ListParagraph"/>
+        <w:numPr>
+          <w:ilvl w:val="0"/>
+          <w:numId w:val="29"/>
+        </w:numPr>
+      </w:pPr>
+      <w:r>
+        <w:t>Refactor code</w:t>
+      </w:r>
+    </w:p>
+    <w:p>
+      <w:pPr>
+        <w:pStyle w:val="ListParagraph"/>
+        <w:numPr>
+          <w:ilvl w:val="0"/>
+          <w:numId w:val="29"/>
+        </w:numPr>
+      </w:pPr>
+      <w:r>
+        <w:t>Remove redundant test</w:t>
+      </w:r>
+      <w:r>
+        <w:t> </w:t>
+      </w:r>
+    </w:p>
+    <w:p/>
+    <w:p>
+      <w:pPr>
+        <w:numPr>
+          <w:ilvl w:val="0"/>
+          <w:numId w:val="22"/>
+        </w:numPr>
+      </w:pPr>
+      <w:r>
+        <w:t>What obstacles are impeding your progress? </w:t>
+      </w:r>
+    </w:p>
+    <w:p>
+      <w:r>
+        <w:t>Answer: Implementation of data structure </w:t>
+      </w:r>
+    </w:p>
+    <w:p>
+      <w:r>
+        <w:t> </w:t>
+      </w:r>
+    </w:p>
+    <w:p>
+      <w:r>
+        <w:t> </w:t>
+      </w:r>
+    </w:p>
+    <w:p>
+      <w:r>
+        <w:rPr>
+          <w:b/>
+          <w:bCs/>
+          <w:u w:val="single"/>
+        </w:rPr>
+        <w:t>Team Member (4): Name: </w:t>
+      </w:r>
+      <w:r>
+        <w:t> </w:t>
+      </w:r>
+      <w:r>
+        <w:t>Samuel Kingsley</w:t>
+      </w:r>
+    </w:p>
+    <w:p>
+      <w:pPr>
         <w:numPr>
           <w:ilvl w:val="0"/>
           <w:numId w:val="23"/>
         </w:numPr>
       </w:pPr>
       <w:r>
-        <w:t>Refactor code</w:t>
-      </w:r>
-    </w:p>
-    <w:p>
-      <w:pPr>
-        <w:pStyle w:val="ListParagraph"/>
+        <w:t>What did you accomplish yesterday? </w:t>
+      </w:r>
+    </w:p>
+    <w:p>
+      <w:r>
+        <w:t>Answer: </w:t>
+      </w:r>
+      <w:r>
+        <w:t xml:space="preserve"> fix bugs</w:t>
+      </w:r>
+    </w:p>
+    <w:p>
+      <w:r>
+        <w:t> </w:t>
+      </w:r>
+    </w:p>
+    <w:p>
+      <w:pPr>
         <w:numPr>
           <w:ilvl w:val="0"/>
-          <w:numId w:val="23"/>
+          <w:numId w:val="24"/>
         </w:numPr>
       </w:pPr>
       <w:r>
-        <w:t>Remove redundant test</w:t>
-      </w:r>
+        <w:t>What will you do today? </w:t>
+      </w:r>
+    </w:p>
+    <w:p>
+      <w:r>
+        <w:t>Answer: </w:t>
+      </w:r>
+      <w:r>
+        <w:t xml:space="preserve"> refactor code</w:t>
+      </w:r>
+    </w:p>
+    <w:p>
       <w:r>
         <w:t> </w:t>
       </w:r>
     </w:p>
-    <w:p/>
     <w:p>
       <w:pPr>
         <w:numPr>
           <w:ilvl w:val="0"/>
-          <w:numId w:val="16"/>
+          <w:numId w:val="25"/>
         </w:numPr>
       </w:pPr>
       <w:r>
@@ -835,7 +829,7 @@
     </w:p>
     <w:p>
       <w:r>
-        <w:t>Answer: Implementation of data structure </w:t>
+        <w:t>Answer: </w:t>
       </w:r>
     </w:p>
     <w:p>
@@ -845,140 +839,17 @@
     </w:p>
     <w:p>
       <w:r>
-        <w:t> </w:t>
-      </w:r>
-    </w:p>
-    <w:p>
-      <w:r>
-        <w:t> </w:t>
-      </w:r>
-    </w:p>
-    <w:p>
-      <w:r>
         <w:rPr>
-          <w:b w:val="1"/>
-          <w:bCs w:val="1"/>
-          <w:u w:val="single"/>
-        </w:rPr>
-        <w:t>Team Member (4): Name: </w:t>
-      </w:r>
-      <w:r>
-        <w:rPr/>
-        <w:t> </w:t>
-      </w:r>
-      <w:r>
-        <w:rPr/>
-        <w:t>Samuel Kingsley</w:t>
-      </w:r>
-    </w:p>
-    <w:p>
-      <w:pPr>
-        <w:numPr>
-          <w:ilvl w:val="0"/>
-          <w:numId w:val="17"/>
-        </w:numPr>
-      </w:pPr>
-      <w:r>
-        <w:t>What did you accomplish yesterday? </w:t>
-      </w:r>
-    </w:p>
-    <w:p>
-      <w:r>
-        <w:rPr/>
-        <w:t>Answer: </w:t>
-      </w:r>
-      <w:r>
-        <w:rPr/>
-        <w:t xml:space="preserve"> fix bugs</w:t>
-      </w:r>
-    </w:p>
-    <w:p>
-      <w:r>
-        <w:t> </w:t>
-      </w:r>
-    </w:p>
-    <w:p>
-      <w:r>
-        <w:t> </w:t>
-      </w:r>
-    </w:p>
-    <w:p>
-      <w:pPr>
-        <w:numPr>
-          <w:ilvl w:val="0"/>
-          <w:numId w:val="18"/>
-        </w:numPr>
-      </w:pPr>
-      <w:r>
-        <w:t>What will you do today? </w:t>
-      </w:r>
-    </w:p>
-    <w:p>
-      <w:r>
-        <w:rPr/>
-        <w:t>Answer: </w:t>
-      </w:r>
-      <w:r>
-        <w:rPr/>
-        <w:t xml:space="preserve"> refactor code</w:t>
-      </w:r>
-    </w:p>
-    <w:p>
-      <w:r>
-        <w:t> </w:t>
-      </w:r>
-    </w:p>
-    <w:p>
-      <w:r>
-        <w:t> </w:t>
-      </w:r>
-    </w:p>
-    <w:p>
-      <w:pPr>
-        <w:numPr>
-          <w:ilvl w:val="0"/>
-          <w:numId w:val="19"/>
-        </w:numPr>
-      </w:pPr>
-      <w:r>
-        <w:t>What obstacles are impeding your progress? </w:t>
-      </w:r>
-    </w:p>
-    <w:p>
-      <w:r>
-        <w:t>Answer: </w:t>
-      </w:r>
-    </w:p>
-    <w:p>
-      <w:r>
-        <w:t> </w:t>
-      </w:r>
-    </w:p>
-    <w:p>
-      <w:r>
-        <w:t> </w:t>
-      </w:r>
-    </w:p>
-    <w:p>
-      <w:r>
-        <w:t> </w:t>
-      </w:r>
-    </w:p>
-    <w:p>
-      <w:r>
-        <w:rPr>
-          <w:b w:val="1"/>
-          <w:bCs w:val="1"/>
+          <w:b/>
+          <w:bCs/>
           <w:u w:val="single"/>
         </w:rPr>
         <w:t>Team Member (5): Name: </w:t>
       </w:r>
       <w:r>
-        <w:rPr/>
         <w:t> </w:t>
       </w:r>
       <w:r>
-        <w:rPr/>
         <w:t>Iwuagwu Nkem</w:t>
       </w:r>
     </w:p>
@@ -986,7 +857,7 @@
       <w:pPr>
         <w:numPr>
           <w:ilvl w:val="0"/>
-          <w:numId w:val="20"/>
+          <w:numId w:val="26"/>
         </w:numPr>
       </w:pPr>
       <w:r>
@@ -995,19 +866,14 @@
     </w:p>
     <w:p>
       <w:pPr>
-        <w:spacing w:before="0" w:beforeAutospacing="off" w:after="240" w:afterAutospacing="off"/>
-      </w:pPr>
-      <w:r>
-        <w:rPr/>
+        <w:spacing w:after="240"/>
+      </w:pPr>
+      <w:r>
         <w:t>Answer: </w:t>
       </w:r>
       <w:r>
         <w:rPr>
-          <w:rFonts w:ascii="Aptos" w:hAnsi="Aptos" w:eastAsia="Aptos" w:cs="Aptos"/>
-          <w:noProof w:val="0"/>
-          <w:sz w:val="22"/>
-          <w:szCs w:val="22"/>
-          <w:lang w:val="en-GB"/>
+          <w:rFonts w:ascii="Aptos" w:eastAsia="Aptos" w:hAnsi="Aptos" w:cs="Aptos"/>
         </w:rPr>
         <w:t xml:space="preserve"> Balancing code refactoring with documentation deadlines.</w:t>
       </w:r>
@@ -1027,35 +893,27 @@
       <w:pPr>
         <w:numPr>
           <w:ilvl w:val="0"/>
-          <w:numId w:val="21"/>
+          <w:numId w:val="27"/>
         </w:numPr>
-        <w:rPr/>
-      </w:pPr>
-      <w:r>
-        <w:rPr/>
+      </w:pPr>
+      <w:r>
         <w:t>What will you do today? </w:t>
       </w:r>
-      <w:r>
-        <w:rPr/>
+    </w:p>
+    <w:p>
+      <w:pPr>
+        <w:ind w:left="720"/>
+      </w:pPr>
+      <w:r>
         <w:t>Answer: </w:t>
       </w:r>
       <w:r>
         <w:rPr>
-          <w:rFonts w:ascii="Aptos" w:hAnsi="Aptos" w:eastAsia="Aptos" w:cs="Aptos"/>
-          <w:noProof w:val="0"/>
-          <w:sz w:val="22"/>
-          <w:szCs w:val="22"/>
-          <w:lang w:val="en-GB"/>
+          <w:rFonts w:ascii="Aptos" w:eastAsia="Aptos" w:hAnsi="Aptos" w:cs="Aptos"/>
         </w:rPr>
         <w:t xml:space="preserve"> Review complete implementation with supervisor.</w:t>
       </w:r>
     </w:p>
-    <w:p/>
-    <w:p>
-      <w:r>
-        <w:t> </w:t>
-      </w:r>
-    </w:p>
     <w:p>
       <w:r>
         <w:t> </w:t>
@@ -1065,36 +923,26 @@
       <w:pPr>
         <w:numPr>
           <w:ilvl w:val="0"/>
-          <w:numId w:val="22"/>
+          <w:numId w:val="28"/>
         </w:numPr>
       </w:pPr>
       <w:r>
+        <w:lastRenderedPageBreak/>
         <w:t>What obstacles are impeding your progress? </w:t>
       </w:r>
     </w:p>
     <w:p>
       <w:pPr>
-        <w:spacing w:before="0" w:beforeAutospacing="off" w:after="240" w:afterAutospacing="off"/>
-      </w:pPr>
-      <w:r>
-        <w:rPr/>
+        <w:spacing w:after="240"/>
+      </w:pPr>
+      <w:r>
         <w:t>Answer: </w:t>
       </w:r>
       <w:r>
         <w:rPr>
-          <w:rFonts w:ascii="Aptos" w:hAnsi="Aptos" w:eastAsia="Aptos" w:cs="Aptos"/>
-          <w:noProof w:val="0"/>
-          <w:sz w:val="22"/>
-          <w:szCs w:val="22"/>
-          <w:lang w:val="en-GB"/>
+          <w:rFonts w:ascii="Aptos" w:eastAsia="Aptos" w:hAnsi="Aptos" w:cs="Aptos"/>
         </w:rPr>
         <w:t xml:space="preserve"> Need supervisor’s input on academic citation formatting.</w:t>
-      </w:r>
-    </w:p>
-    <w:p/>
-    <w:p>
-      <w:r>
-        <w:t> </w:t>
       </w:r>
     </w:p>
     <w:p>
@@ -1128,7 +976,7 @@
     </w:p>
     <w:p/>
     <w:sectPr>
-      <w:pgSz w:w="11906" w:h="16838" w:orient="portrait"/>
+      <w:pgSz w:w="11906" w:h="16838"/>
       <w:pgMar w:top="1440" w:right="1440" w:bottom="1440" w:left="1440" w:header="708" w:footer="708" w:gutter="0"/>
       <w:cols w:space="708"/>
       <w:docGrid w:linePitch="360"/>
@@ -1139,606 +987,6 @@
 
 <file path=word/numbering.xml><?xml version="1.0" encoding="utf-8"?>
 <w:numbering xmlns:wpc="http://schemas.microsoft.com/office/word/2010/wordprocessingCanvas" xmlns:cx="http://schemas.microsoft.com/office/drawing/2014/chartex" xmlns:cx1="http://schemas.microsoft.com/office/drawing/2015/9/8/chartex" xmlns:cx2="http://schemas.microsoft.com/office/drawing/2015/10/21/chartex" xmlns:cx3="http://schemas.microsoft.com/office/drawing/2016/5/9/chartex" xmlns:cx4="http://schemas.microsoft.com/office/drawing/2016/5/10/chartex" xmlns:cx5="http://schemas.microsoft.com/office/drawing/2016/5/11/chartex" xmlns:cx6="http://schemas.microsoft.com/office/drawing/2016/5/12/chartex" xmlns:cx7="http://schemas.microsoft.com/office/drawing/2016/5/13/chartex" xmlns:cx8="http://schemas.microsoft.com/office/drawing/2016/5/14/chartex" xmlns:mc="http://schemas.openxmlformats.org/markup-compatibility/2006" xmlns:aink="http://schemas.microsoft.com/office/drawing/2016/ink" xmlns:am3d="http://schemas.microsoft.com/office/drawing/2017/model3d" xmlns:o="urn:schemas-microsoft-com:office:office" xmlns:oel="http://schemas.microsoft.com/office/2019/extlst" xmlns:r="http://schemas.openxmlformats.org/officeDocument/2006/relationships" xmlns:m="http://schemas.openxmlformats.org/officeDocument/2006/math" xmlns:v="urn:schemas-microsoft-com:vml" xmlns:wp14="http://schemas.microsoft.com/office/word/2010/wordprocessingDrawing" xmlns:wp="http://schemas.openxmlformats.org/drawingml/2006/wordprocessingDrawing" xmlns:w10="urn:schemas-microsoft-com:office:word" xmlns:w="http://schemas.openxmlformats.org/wordprocessingml/2006/main" xmlns:w14="http://schemas.microsoft.com/office/word/2010/wordml" xmlns:w15="http://schemas.microsoft.com/office/word/2012/wordml" xmlns:w16cex="http://schemas.microsoft.com/office/word/2018/wordml/cex" xmlns:w16cid="http://schemas.microsoft.com/office/word/2016/wordml/cid" xmlns:w16="http://schemas.microsoft.com/office/word/2018/wordml" xmlns:w16du="http://schemas.microsoft.com/office/word/2023/wordml/word16du" xmlns:w16sdtdh="http://schemas.microsoft.com/office/word/2020/wordml/sdtdatahash" xmlns:w16sdtfl="http://schemas.microsoft.com/office/word/2024/wordml/sdtformatlock" xmlns:w16se="http://schemas.microsoft.com/office/word/2015/wordml/symex" xmlns:wpg="http://schemas.microsoft.com/office/word/2010/wordprocessingGroup" xmlns:wpi="http://schemas.microsoft.com/office/word/2010/wordprocessingInk" xmlns:wne="http://schemas.microsoft.com/office/word/2006/wordml" xmlns:wps="http://schemas.microsoft.com/office/word/2010/wordprocessingShape" mc:Ignorable="w14 w15 w16se w16cid w16 w16cex w16sdtdh w16sdtfl w16du wp14">
-  <w:abstractNum xmlns:w="http://schemas.openxmlformats.org/wordprocessingml/2006/main" w:abstractNumId="28">
-    <w:nsid w:val="65bfb172"/>
-    <w:multiLevelType xmlns:w="http://schemas.openxmlformats.org/wordprocessingml/2006/main" w:val="hybridMultilevel"/>
-    <w:lvl xmlns:w="http://schemas.openxmlformats.org/wordprocessingml/2006/main" w:ilvl="0">
-      <w:start w:val="1"/>
-      <w:numFmt w:val="bullet"/>
-      <w:lvlText w:val=""/>
-      <w:lvlJc w:val="left"/>
-      <w:pPr>
-        <w:ind w:left="720" w:hanging="360"/>
-      </w:pPr>
-      <w:rPr>
-        <w:rFonts w:hint="default" w:ascii="Symbol" w:hAnsi="Symbol"/>
-      </w:rPr>
-    </w:lvl>
-    <w:lvl xmlns:w="http://schemas.openxmlformats.org/wordprocessingml/2006/main" w:ilvl="1">
-      <w:start w:val="1"/>
-      <w:numFmt w:val="bullet"/>
-      <w:lvlText w:val="o"/>
-      <w:lvlJc w:val="left"/>
-      <w:pPr>
-        <w:ind w:left="1440" w:hanging="360"/>
-      </w:pPr>
-      <w:rPr>
-        <w:rFonts w:hint="default" w:ascii="Courier New" w:hAnsi="Courier New"/>
-      </w:rPr>
-    </w:lvl>
-    <w:lvl xmlns:w="http://schemas.openxmlformats.org/wordprocessingml/2006/main" w:ilvl="2">
-      <w:start w:val="1"/>
-      <w:numFmt w:val="bullet"/>
-      <w:lvlText w:val=""/>
-      <w:lvlJc w:val="left"/>
-      <w:pPr>
-        <w:ind w:left="2160" w:hanging="360"/>
-      </w:pPr>
-      <w:rPr>
-        <w:rFonts w:hint="default" w:ascii="Wingdings" w:hAnsi="Wingdings"/>
-      </w:rPr>
-    </w:lvl>
-    <w:lvl xmlns:w="http://schemas.openxmlformats.org/wordprocessingml/2006/main" w:ilvl="3">
-      <w:start w:val="1"/>
-      <w:numFmt w:val="bullet"/>
-      <w:lvlText w:val=""/>
-      <w:lvlJc w:val="left"/>
-      <w:pPr>
-        <w:ind w:left="2880" w:hanging="360"/>
-      </w:pPr>
-      <w:rPr>
-        <w:rFonts w:hint="default" w:ascii="Symbol" w:hAnsi="Symbol"/>
-      </w:rPr>
-    </w:lvl>
-    <w:lvl xmlns:w="http://schemas.openxmlformats.org/wordprocessingml/2006/main" w:ilvl="4">
-      <w:start w:val="1"/>
-      <w:numFmt w:val="bullet"/>
-      <w:lvlText w:val="o"/>
-      <w:lvlJc w:val="left"/>
-      <w:pPr>
-        <w:ind w:left="3600" w:hanging="360"/>
-      </w:pPr>
-      <w:rPr>
-        <w:rFonts w:hint="default" w:ascii="Courier New" w:hAnsi="Courier New"/>
-      </w:rPr>
-    </w:lvl>
-    <w:lvl xmlns:w="http://schemas.openxmlformats.org/wordprocessingml/2006/main" w:ilvl="5">
-      <w:start w:val="1"/>
-      <w:numFmt w:val="bullet"/>
-      <w:lvlText w:val=""/>
-      <w:lvlJc w:val="left"/>
-      <w:pPr>
-        <w:ind w:left="4320" w:hanging="360"/>
-      </w:pPr>
-      <w:rPr>
-        <w:rFonts w:hint="default" w:ascii="Wingdings" w:hAnsi="Wingdings"/>
-      </w:rPr>
-    </w:lvl>
-    <w:lvl xmlns:w="http://schemas.openxmlformats.org/wordprocessingml/2006/main" w:ilvl="6">
-      <w:start w:val="1"/>
-      <w:numFmt w:val="bullet"/>
-      <w:lvlText w:val=""/>
-      <w:lvlJc w:val="left"/>
-      <w:pPr>
-        <w:ind w:left="5040" w:hanging="360"/>
-      </w:pPr>
-      <w:rPr>
-        <w:rFonts w:hint="default" w:ascii="Symbol" w:hAnsi="Symbol"/>
-      </w:rPr>
-    </w:lvl>
-    <w:lvl xmlns:w="http://schemas.openxmlformats.org/wordprocessingml/2006/main" w:ilvl="7">
-      <w:start w:val="1"/>
-      <w:numFmt w:val="bullet"/>
-      <w:lvlText w:val="o"/>
-      <w:lvlJc w:val="left"/>
-      <w:pPr>
-        <w:ind w:left="5760" w:hanging="360"/>
-      </w:pPr>
-      <w:rPr>
-        <w:rFonts w:hint="default" w:ascii="Courier New" w:hAnsi="Courier New"/>
-      </w:rPr>
-    </w:lvl>
-    <w:lvl xmlns:w="http://schemas.openxmlformats.org/wordprocessingml/2006/main" w:ilvl="8">
-      <w:start w:val="1"/>
-      <w:numFmt w:val="bullet"/>
-      <w:lvlText w:val=""/>
-      <w:lvlJc w:val="left"/>
-      <w:pPr>
-        <w:ind w:left="6480" w:hanging="360"/>
-      </w:pPr>
-      <w:rPr>
-        <w:rFonts w:hint="default" w:ascii="Wingdings" w:hAnsi="Wingdings"/>
-      </w:rPr>
-    </w:lvl>
-  </w:abstractNum>
-  <w:abstractNum xmlns:w="http://schemas.openxmlformats.org/wordprocessingml/2006/main" w:abstractNumId="27">
-    <w:nsid w:val="1b1bcbc9"/>
-    <w:multiLevelType xmlns:w="http://schemas.openxmlformats.org/wordprocessingml/2006/main" w:val="multilevel"/>
-    <w:lvl xmlns:w="http://schemas.openxmlformats.org/wordprocessingml/2006/main" w:ilvl="0">
-      <w:start w:val="3"/>
-      <w:numFmt w:val="decimal"/>
-      <w:lvlText w:val="%1."/>
-      <w:lvlJc w:val="left"/>
-      <w:pPr>
-        <w:ind w:left="720" w:hanging="360"/>
-      </w:pPr>
-    </w:lvl>
-    <w:lvl xmlns:w="http://schemas.openxmlformats.org/wordprocessingml/2006/main" w:ilvl="1">
-      <w:start w:val="1"/>
-      <w:numFmt w:val="bullet"/>
-      <w:lvlText w:val=""/>
-      <w:lvlJc w:val="left"/>
-      <w:pPr>
-        <w:ind w:left="1440" w:hanging="360"/>
-      </w:pPr>
-      <w:rPr>
-        <w:rFonts w:hint="default" w:ascii="Symbol" w:hAnsi="Symbol"/>
-      </w:rPr>
-    </w:lvl>
-    <w:lvl xmlns:w="http://schemas.openxmlformats.org/wordprocessingml/2006/main" w:ilvl="2">
-      <w:start w:val="1"/>
-      <w:numFmt w:val="lowerRoman"/>
-      <w:lvlText w:val="%3."/>
-      <w:lvlJc w:val="right"/>
-      <w:pPr>
-        <w:ind w:left="2160" w:hanging="180"/>
-      </w:pPr>
-    </w:lvl>
-    <w:lvl xmlns:w="http://schemas.openxmlformats.org/wordprocessingml/2006/main" w:ilvl="3">
-      <w:start w:val="1"/>
-      <w:numFmt w:val="decimal"/>
-      <w:lvlText w:val="%4."/>
-      <w:lvlJc w:val="left"/>
-      <w:pPr>
-        <w:ind w:left="2880" w:hanging="360"/>
-      </w:pPr>
-    </w:lvl>
-    <w:lvl xmlns:w="http://schemas.openxmlformats.org/wordprocessingml/2006/main" w:ilvl="4">
-      <w:start w:val="1"/>
-      <w:numFmt w:val="lowerLetter"/>
-      <w:lvlText w:val="%5."/>
-      <w:lvlJc w:val="left"/>
-      <w:pPr>
-        <w:ind w:left="3600" w:hanging="360"/>
-      </w:pPr>
-    </w:lvl>
-    <w:lvl xmlns:w="http://schemas.openxmlformats.org/wordprocessingml/2006/main" w:ilvl="5">
-      <w:start w:val="1"/>
-      <w:numFmt w:val="lowerRoman"/>
-      <w:lvlText w:val="%6."/>
-      <w:lvlJc w:val="right"/>
-      <w:pPr>
-        <w:ind w:left="4320" w:hanging="180"/>
-      </w:pPr>
-    </w:lvl>
-    <w:lvl xmlns:w="http://schemas.openxmlformats.org/wordprocessingml/2006/main" w:ilvl="6">
-      <w:start w:val="1"/>
-      <w:numFmt w:val="decimal"/>
-      <w:lvlText w:val="%7."/>
-      <w:lvlJc w:val="left"/>
-      <w:pPr>
-        <w:ind w:left="5040" w:hanging="360"/>
-      </w:pPr>
-    </w:lvl>
-    <w:lvl xmlns:w="http://schemas.openxmlformats.org/wordprocessingml/2006/main" w:ilvl="7">
-      <w:start w:val="1"/>
-      <w:numFmt w:val="lowerLetter"/>
-      <w:lvlText w:val="%8."/>
-      <w:lvlJc w:val="left"/>
-      <w:pPr>
-        <w:ind w:left="5760" w:hanging="360"/>
-      </w:pPr>
-    </w:lvl>
-    <w:lvl xmlns:w="http://schemas.openxmlformats.org/wordprocessingml/2006/main" w:ilvl="8">
-      <w:start w:val="1"/>
-      <w:numFmt w:val="lowerRoman"/>
-      <w:lvlText w:val="%9."/>
-      <w:lvlJc w:val="right"/>
-      <w:pPr>
-        <w:ind w:left="6480" w:hanging="180"/>
-      </w:pPr>
-    </w:lvl>
-  </w:abstractNum>
-  <w:abstractNum xmlns:w="http://schemas.openxmlformats.org/wordprocessingml/2006/main" w:abstractNumId="26">
-    <w:nsid w:val="375f8658"/>
-    <w:multiLevelType xmlns:w="http://schemas.openxmlformats.org/wordprocessingml/2006/main" w:val="hybridMultilevel"/>
-    <w:lvl xmlns:w="http://schemas.openxmlformats.org/wordprocessingml/2006/main" w:ilvl="0">
-      <w:start w:val="1"/>
-      <w:numFmt w:val="bullet"/>
-      <w:lvlText w:val=""/>
-      <w:lvlJc w:val="left"/>
-      <w:pPr>
-        <w:ind w:left="1440" w:hanging="360"/>
-      </w:pPr>
-      <w:rPr>
-        <w:rFonts w:hint="default" w:ascii="Symbol" w:hAnsi="Symbol"/>
-      </w:rPr>
-    </w:lvl>
-    <w:lvl xmlns:w="http://schemas.openxmlformats.org/wordprocessingml/2006/main" w:ilvl="1">
-      <w:start w:val="1"/>
-      <w:numFmt w:val="bullet"/>
-      <w:lvlText w:val="o"/>
-      <w:lvlJc w:val="left"/>
-      <w:pPr>
-        <w:ind w:left="2160" w:hanging="360"/>
-      </w:pPr>
-      <w:rPr>
-        <w:rFonts w:hint="default" w:ascii="Courier New" w:hAnsi="Courier New"/>
-      </w:rPr>
-    </w:lvl>
-    <w:lvl xmlns:w="http://schemas.openxmlformats.org/wordprocessingml/2006/main" w:ilvl="2">
-      <w:start w:val="1"/>
-      <w:numFmt w:val="bullet"/>
-      <w:lvlText w:val=""/>
-      <w:lvlJc w:val="left"/>
-      <w:pPr>
-        <w:ind w:left="2880" w:hanging="360"/>
-      </w:pPr>
-      <w:rPr>
-        <w:rFonts w:hint="default" w:ascii="Wingdings" w:hAnsi="Wingdings"/>
-      </w:rPr>
-    </w:lvl>
-    <w:lvl xmlns:w="http://schemas.openxmlformats.org/wordprocessingml/2006/main" w:ilvl="3">
-      <w:start w:val="1"/>
-      <w:numFmt w:val="bullet"/>
-      <w:lvlText w:val=""/>
-      <w:lvlJc w:val="left"/>
-      <w:pPr>
-        <w:ind w:left="3600" w:hanging="360"/>
-      </w:pPr>
-      <w:rPr>
-        <w:rFonts w:hint="default" w:ascii="Symbol" w:hAnsi="Symbol"/>
-      </w:rPr>
-    </w:lvl>
-    <w:lvl xmlns:w="http://schemas.openxmlformats.org/wordprocessingml/2006/main" w:ilvl="4">
-      <w:start w:val="1"/>
-      <w:numFmt w:val="bullet"/>
-      <w:lvlText w:val="o"/>
-      <w:lvlJc w:val="left"/>
-      <w:pPr>
-        <w:ind w:left="4320" w:hanging="360"/>
-      </w:pPr>
-      <w:rPr>
-        <w:rFonts w:hint="default" w:ascii="Courier New" w:hAnsi="Courier New"/>
-      </w:rPr>
-    </w:lvl>
-    <w:lvl xmlns:w="http://schemas.openxmlformats.org/wordprocessingml/2006/main" w:ilvl="5">
-      <w:start w:val="1"/>
-      <w:numFmt w:val="bullet"/>
-      <w:lvlText w:val=""/>
-      <w:lvlJc w:val="left"/>
-      <w:pPr>
-        <w:ind w:left="5040" w:hanging="360"/>
-      </w:pPr>
-      <w:rPr>
-        <w:rFonts w:hint="default" w:ascii="Wingdings" w:hAnsi="Wingdings"/>
-      </w:rPr>
-    </w:lvl>
-    <w:lvl xmlns:w="http://schemas.openxmlformats.org/wordprocessingml/2006/main" w:ilvl="6">
-      <w:start w:val="1"/>
-      <w:numFmt w:val="bullet"/>
-      <w:lvlText w:val=""/>
-      <w:lvlJc w:val="left"/>
-      <w:pPr>
-        <w:ind w:left="5760" w:hanging="360"/>
-      </w:pPr>
-      <w:rPr>
-        <w:rFonts w:hint="default" w:ascii="Symbol" w:hAnsi="Symbol"/>
-      </w:rPr>
-    </w:lvl>
-    <w:lvl xmlns:w="http://schemas.openxmlformats.org/wordprocessingml/2006/main" w:ilvl="7">
-      <w:start w:val="1"/>
-      <w:numFmt w:val="bullet"/>
-      <w:lvlText w:val="o"/>
-      <w:lvlJc w:val="left"/>
-      <w:pPr>
-        <w:ind w:left="6480" w:hanging="360"/>
-      </w:pPr>
-      <w:rPr>
-        <w:rFonts w:hint="default" w:ascii="Courier New" w:hAnsi="Courier New"/>
-      </w:rPr>
-    </w:lvl>
-    <w:lvl xmlns:w="http://schemas.openxmlformats.org/wordprocessingml/2006/main" w:ilvl="8">
-      <w:start w:val="1"/>
-      <w:numFmt w:val="bullet"/>
-      <w:lvlText w:val=""/>
-      <w:lvlJc w:val="left"/>
-      <w:pPr>
-        <w:ind w:left="7200" w:hanging="360"/>
-      </w:pPr>
-      <w:rPr>
-        <w:rFonts w:hint="default" w:ascii="Wingdings" w:hAnsi="Wingdings"/>
-      </w:rPr>
-    </w:lvl>
-  </w:abstractNum>
-  <w:abstractNum xmlns:w="http://schemas.openxmlformats.org/wordprocessingml/2006/main" w:abstractNumId="25">
-    <w:nsid w:val="5f508a2b"/>
-    <w:multiLevelType xmlns:w="http://schemas.openxmlformats.org/wordprocessingml/2006/main" w:val="multilevel"/>
-    <w:lvl xmlns:w="http://schemas.openxmlformats.org/wordprocessingml/2006/main" w:ilvl="0">
-      <w:start w:val="2"/>
-      <w:numFmt w:val="decimal"/>
-      <w:lvlText w:val="%1."/>
-      <w:lvlJc w:val="left"/>
-      <w:pPr>
-        <w:ind w:left="720" w:hanging="360"/>
-      </w:pPr>
-    </w:lvl>
-    <w:lvl xmlns:w="http://schemas.openxmlformats.org/wordprocessingml/2006/main" w:ilvl="1">
-      <w:start w:val="1"/>
-      <w:numFmt w:val="bullet"/>
-      <w:lvlText w:val=""/>
-      <w:lvlJc w:val="left"/>
-      <w:pPr>
-        <w:ind w:left="1440" w:hanging="360"/>
-      </w:pPr>
-      <w:rPr>
-        <w:rFonts w:hint="default" w:ascii="Symbol" w:hAnsi="Symbol"/>
-      </w:rPr>
-    </w:lvl>
-    <w:lvl xmlns:w="http://schemas.openxmlformats.org/wordprocessingml/2006/main" w:ilvl="2">
-      <w:start w:val="1"/>
-      <w:numFmt w:val="lowerRoman"/>
-      <w:lvlText w:val="%3."/>
-      <w:lvlJc w:val="right"/>
-      <w:pPr>
-        <w:ind w:left="2160" w:hanging="180"/>
-      </w:pPr>
-    </w:lvl>
-    <w:lvl xmlns:w="http://schemas.openxmlformats.org/wordprocessingml/2006/main" w:ilvl="3">
-      <w:start w:val="1"/>
-      <w:numFmt w:val="decimal"/>
-      <w:lvlText w:val="%4."/>
-      <w:lvlJc w:val="left"/>
-      <w:pPr>
-        <w:ind w:left="2880" w:hanging="360"/>
-      </w:pPr>
-    </w:lvl>
-    <w:lvl xmlns:w="http://schemas.openxmlformats.org/wordprocessingml/2006/main" w:ilvl="4">
-      <w:start w:val="1"/>
-      <w:numFmt w:val="lowerLetter"/>
-      <w:lvlText w:val="%5."/>
-      <w:lvlJc w:val="left"/>
-      <w:pPr>
-        <w:ind w:left="3600" w:hanging="360"/>
-      </w:pPr>
-    </w:lvl>
-    <w:lvl xmlns:w="http://schemas.openxmlformats.org/wordprocessingml/2006/main" w:ilvl="5">
-      <w:start w:val="1"/>
-      <w:numFmt w:val="lowerRoman"/>
-      <w:lvlText w:val="%6."/>
-      <w:lvlJc w:val="right"/>
-      <w:pPr>
-        <w:ind w:left="4320" w:hanging="180"/>
-      </w:pPr>
-    </w:lvl>
-    <w:lvl xmlns:w="http://schemas.openxmlformats.org/wordprocessingml/2006/main" w:ilvl="6">
-      <w:start w:val="1"/>
-      <w:numFmt w:val="decimal"/>
-      <w:lvlText w:val="%7."/>
-      <w:lvlJc w:val="left"/>
-      <w:pPr>
-        <w:ind w:left="5040" w:hanging="360"/>
-      </w:pPr>
-    </w:lvl>
-    <w:lvl xmlns:w="http://schemas.openxmlformats.org/wordprocessingml/2006/main" w:ilvl="7">
-      <w:start w:val="1"/>
-      <w:numFmt w:val="lowerLetter"/>
-      <w:lvlText w:val="%8."/>
-      <w:lvlJc w:val="left"/>
-      <w:pPr>
-        <w:ind w:left="5760" w:hanging="360"/>
-      </w:pPr>
-    </w:lvl>
-    <w:lvl xmlns:w="http://schemas.openxmlformats.org/wordprocessingml/2006/main" w:ilvl="8">
-      <w:start w:val="1"/>
-      <w:numFmt w:val="lowerRoman"/>
-      <w:lvlText w:val="%9."/>
-      <w:lvlJc w:val="right"/>
-      <w:pPr>
-        <w:ind w:left="6480" w:hanging="180"/>
-      </w:pPr>
-    </w:lvl>
-  </w:abstractNum>
-  <w:abstractNum xmlns:w="http://schemas.openxmlformats.org/wordprocessingml/2006/main" w:abstractNumId="24">
-    <w:nsid w:val="32f20cc1"/>
-    <w:multiLevelType xmlns:w="http://schemas.openxmlformats.org/wordprocessingml/2006/main" w:val="hybridMultilevel"/>
-    <w:lvl xmlns:w="http://schemas.openxmlformats.org/wordprocessingml/2006/main" w:ilvl="0">
-      <w:start w:val="1"/>
-      <w:numFmt w:val="bullet"/>
-      <w:lvlText w:val=""/>
-      <w:lvlJc w:val="left"/>
-      <w:pPr>
-        <w:ind w:left="720" w:hanging="360"/>
-      </w:pPr>
-      <w:rPr>
-        <w:rFonts w:hint="default" w:ascii="Symbol" w:hAnsi="Symbol"/>
-      </w:rPr>
-    </w:lvl>
-    <w:lvl xmlns:w="http://schemas.openxmlformats.org/wordprocessingml/2006/main" w:ilvl="1">
-      <w:start w:val="1"/>
-      <w:numFmt w:val="bullet"/>
-      <w:lvlText w:val="o"/>
-      <w:lvlJc w:val="left"/>
-      <w:pPr>
-        <w:ind w:left="1440" w:hanging="360"/>
-      </w:pPr>
-      <w:rPr>
-        <w:rFonts w:hint="default" w:ascii="Courier New" w:hAnsi="Courier New"/>
-      </w:rPr>
-    </w:lvl>
-    <w:lvl xmlns:w="http://schemas.openxmlformats.org/wordprocessingml/2006/main" w:ilvl="2">
-      <w:start w:val="1"/>
-      <w:numFmt w:val="bullet"/>
-      <w:lvlText w:val=""/>
-      <w:lvlJc w:val="left"/>
-      <w:pPr>
-        <w:ind w:left="2160" w:hanging="360"/>
-      </w:pPr>
-      <w:rPr>
-        <w:rFonts w:hint="default" w:ascii="Wingdings" w:hAnsi="Wingdings"/>
-      </w:rPr>
-    </w:lvl>
-    <w:lvl xmlns:w="http://schemas.openxmlformats.org/wordprocessingml/2006/main" w:ilvl="3">
-      <w:start w:val="1"/>
-      <w:numFmt w:val="bullet"/>
-      <w:lvlText w:val=""/>
-      <w:lvlJc w:val="left"/>
-      <w:pPr>
-        <w:ind w:left="2880" w:hanging="360"/>
-      </w:pPr>
-      <w:rPr>
-        <w:rFonts w:hint="default" w:ascii="Symbol" w:hAnsi="Symbol"/>
-      </w:rPr>
-    </w:lvl>
-    <w:lvl xmlns:w="http://schemas.openxmlformats.org/wordprocessingml/2006/main" w:ilvl="4">
-      <w:start w:val="1"/>
-      <w:numFmt w:val="bullet"/>
-      <w:lvlText w:val="o"/>
-      <w:lvlJc w:val="left"/>
-      <w:pPr>
-        <w:ind w:left="3600" w:hanging="360"/>
-      </w:pPr>
-      <w:rPr>
-        <w:rFonts w:hint="default" w:ascii="Courier New" w:hAnsi="Courier New"/>
-      </w:rPr>
-    </w:lvl>
-    <w:lvl xmlns:w="http://schemas.openxmlformats.org/wordprocessingml/2006/main" w:ilvl="5">
-      <w:start w:val="1"/>
-      <w:numFmt w:val="bullet"/>
-      <w:lvlText w:val=""/>
-      <w:lvlJc w:val="left"/>
-      <w:pPr>
-        <w:ind w:left="4320" w:hanging="360"/>
-      </w:pPr>
-      <w:rPr>
-        <w:rFonts w:hint="default" w:ascii="Wingdings" w:hAnsi="Wingdings"/>
-      </w:rPr>
-    </w:lvl>
-    <w:lvl xmlns:w="http://schemas.openxmlformats.org/wordprocessingml/2006/main" w:ilvl="6">
-      <w:start w:val="1"/>
-      <w:numFmt w:val="bullet"/>
-      <w:lvlText w:val=""/>
-      <w:lvlJc w:val="left"/>
-      <w:pPr>
-        <w:ind w:left="5040" w:hanging="360"/>
-      </w:pPr>
-      <w:rPr>
-        <w:rFonts w:hint="default" w:ascii="Symbol" w:hAnsi="Symbol"/>
-      </w:rPr>
-    </w:lvl>
-    <w:lvl xmlns:w="http://schemas.openxmlformats.org/wordprocessingml/2006/main" w:ilvl="7">
-      <w:start w:val="1"/>
-      <w:numFmt w:val="bullet"/>
-      <w:lvlText w:val="o"/>
-      <w:lvlJc w:val="left"/>
-      <w:pPr>
-        <w:ind w:left="5760" w:hanging="360"/>
-      </w:pPr>
-      <w:rPr>
-        <w:rFonts w:hint="default" w:ascii="Courier New" w:hAnsi="Courier New"/>
-      </w:rPr>
-    </w:lvl>
-    <w:lvl xmlns:w="http://schemas.openxmlformats.org/wordprocessingml/2006/main" w:ilvl="8">
-      <w:start w:val="1"/>
-      <w:numFmt w:val="bullet"/>
-      <w:lvlText w:val=""/>
-      <w:lvlJc w:val="left"/>
-      <w:pPr>
-        <w:ind w:left="6480" w:hanging="360"/>
-      </w:pPr>
-      <w:rPr>
-        <w:rFonts w:hint="default" w:ascii="Wingdings" w:hAnsi="Wingdings"/>
-      </w:rPr>
-    </w:lvl>
-  </w:abstractNum>
-  <w:abstractNum xmlns:w="http://schemas.openxmlformats.org/wordprocessingml/2006/main" w:abstractNumId="23">
-    <w:nsid w:val="9773865"/>
-    <w:multiLevelType xmlns:w="http://schemas.openxmlformats.org/wordprocessingml/2006/main" w:val="multilevel"/>
-    <w:lvl xmlns:w="http://schemas.openxmlformats.org/wordprocessingml/2006/main" w:ilvl="0">
-      <w:start w:val="1"/>
-      <w:numFmt w:val="decimal"/>
-      <w:lvlText w:val="%1."/>
-      <w:lvlJc w:val="left"/>
-      <w:pPr>
-        <w:ind w:left="720" w:hanging="360"/>
-      </w:pPr>
-    </w:lvl>
-    <w:lvl xmlns:w="http://schemas.openxmlformats.org/wordprocessingml/2006/main" w:ilvl="1">
-      <w:start w:val="1"/>
-      <w:numFmt w:val="bullet"/>
-      <w:lvlText w:val=""/>
-      <w:lvlJc w:val="left"/>
-      <w:pPr>
-        <w:ind w:left="1440" w:hanging="360"/>
-      </w:pPr>
-      <w:rPr>
-        <w:rFonts w:hint="default" w:ascii="Symbol" w:hAnsi="Symbol"/>
-      </w:rPr>
-    </w:lvl>
-    <w:lvl xmlns:w="http://schemas.openxmlformats.org/wordprocessingml/2006/main" w:ilvl="2">
-      <w:start w:val="1"/>
-      <w:numFmt w:val="lowerRoman"/>
-      <w:lvlText w:val="%3."/>
-      <w:lvlJc w:val="right"/>
-      <w:pPr>
-        <w:ind w:left="2160" w:hanging="180"/>
-      </w:pPr>
-    </w:lvl>
-    <w:lvl xmlns:w="http://schemas.openxmlformats.org/wordprocessingml/2006/main" w:ilvl="3">
-      <w:start w:val="1"/>
-      <w:numFmt w:val="decimal"/>
-      <w:lvlText w:val="%4."/>
-      <w:lvlJc w:val="left"/>
-      <w:pPr>
-        <w:ind w:left="2880" w:hanging="360"/>
-      </w:pPr>
-    </w:lvl>
-    <w:lvl xmlns:w="http://schemas.openxmlformats.org/wordprocessingml/2006/main" w:ilvl="4">
-      <w:start w:val="1"/>
-      <w:numFmt w:val="lowerLetter"/>
-      <w:lvlText w:val="%5."/>
-      <w:lvlJc w:val="left"/>
-      <w:pPr>
-        <w:ind w:left="3600" w:hanging="360"/>
-      </w:pPr>
-    </w:lvl>
-    <w:lvl xmlns:w="http://schemas.openxmlformats.org/wordprocessingml/2006/main" w:ilvl="5">
-      <w:start w:val="1"/>
-      <w:numFmt w:val="lowerRoman"/>
-      <w:lvlText w:val="%6."/>
-      <w:lvlJc w:val="right"/>
-      <w:pPr>
-        <w:ind w:left="4320" w:hanging="180"/>
-      </w:pPr>
-    </w:lvl>
-    <w:lvl xmlns:w="http://schemas.openxmlformats.org/wordprocessingml/2006/main" w:ilvl="6">
-      <w:start w:val="1"/>
-      <w:numFmt w:val="decimal"/>
-      <w:lvlText w:val="%7."/>
-      <w:lvlJc w:val="left"/>
-      <w:pPr>
-        <w:ind w:left="5040" w:hanging="360"/>
-      </w:pPr>
-    </w:lvl>
-    <w:lvl xmlns:w="http://schemas.openxmlformats.org/wordprocessingml/2006/main" w:ilvl="7">
-      <w:start w:val="1"/>
-      <w:numFmt w:val="lowerLetter"/>
-      <w:lvlText w:val="%8."/>
-      <w:lvlJc w:val="left"/>
-      <w:pPr>
-        <w:ind w:left="5760" w:hanging="360"/>
-      </w:pPr>
-    </w:lvl>
-    <w:lvl xmlns:w="http://schemas.openxmlformats.org/wordprocessingml/2006/main" w:ilvl="8">
-      <w:start w:val="1"/>
-      <w:numFmt w:val="lowerRoman"/>
-      <w:lvlText w:val="%9."/>
-      <w:lvlJc w:val="right"/>
-      <w:pPr>
-        <w:ind w:left="6480" w:hanging="180"/>
-      </w:pPr>
-    </w:lvl>
-  </w:abstractNum>
   <w:abstractNum w:abstractNumId="0" w15:restartNumberingAfterBreak="0">
     <w:nsid w:val="04987D05"/>
     <w:multiLevelType w:val="multilevel"/>
@@ -1853,6 +1101,95 @@
     </w:lvl>
   </w:abstractNum>
   <w:abstractNum w:abstractNumId="1" w15:restartNumberingAfterBreak="0">
+    <w:nsid w:val="09773865"/>
+    <w:multiLevelType w:val="multilevel"/>
+    <w:tmpl w:val="A9A80F3A"/>
+    <w:lvl w:ilvl="0">
+      <w:start w:val="1"/>
+      <w:numFmt w:val="decimal"/>
+      <w:lvlText w:val="%1."/>
+      <w:lvlJc w:val="left"/>
+      <w:pPr>
+        <w:ind w:left="720" w:hanging="360"/>
+      </w:pPr>
+    </w:lvl>
+    <w:lvl w:ilvl="1">
+      <w:start w:val="1"/>
+      <w:numFmt w:val="bullet"/>
+      <w:lvlText w:val=""/>
+      <w:lvlJc w:val="left"/>
+      <w:pPr>
+        <w:ind w:left="1440" w:hanging="360"/>
+      </w:pPr>
+      <w:rPr>
+        <w:rFonts w:ascii="Symbol" w:hAnsi="Symbol" w:hint="default"/>
+      </w:rPr>
+    </w:lvl>
+    <w:lvl w:ilvl="2">
+      <w:start w:val="1"/>
+      <w:numFmt w:val="lowerRoman"/>
+      <w:lvlText w:val="%3."/>
+      <w:lvlJc w:val="right"/>
+      <w:pPr>
+        <w:ind w:left="2160" w:hanging="180"/>
+      </w:pPr>
+    </w:lvl>
+    <w:lvl w:ilvl="3">
+      <w:start w:val="1"/>
+      <w:numFmt w:val="decimal"/>
+      <w:lvlText w:val="%4."/>
+      <w:lvlJc w:val="left"/>
+      <w:pPr>
+        <w:ind w:left="2880" w:hanging="360"/>
+      </w:pPr>
+    </w:lvl>
+    <w:lvl w:ilvl="4">
+      <w:start w:val="1"/>
+      <w:numFmt w:val="lowerLetter"/>
+      <w:lvlText w:val="%5."/>
+      <w:lvlJc w:val="left"/>
+      <w:pPr>
+        <w:ind w:left="3600" w:hanging="360"/>
+      </w:pPr>
+    </w:lvl>
+    <w:lvl w:ilvl="5">
+      <w:start w:val="1"/>
+      <w:numFmt w:val="lowerRoman"/>
+      <w:lvlText w:val="%6."/>
+      <w:lvlJc w:val="right"/>
+      <w:pPr>
+        <w:ind w:left="4320" w:hanging="180"/>
+      </w:pPr>
+    </w:lvl>
+    <w:lvl w:ilvl="6">
+      <w:start w:val="1"/>
+      <w:numFmt w:val="decimal"/>
+      <w:lvlText w:val="%7."/>
+      <w:lvlJc w:val="left"/>
+      <w:pPr>
+        <w:ind w:left="5040" w:hanging="360"/>
+      </w:pPr>
+    </w:lvl>
+    <w:lvl w:ilvl="7">
+      <w:start w:val="1"/>
+      <w:numFmt w:val="lowerLetter"/>
+      <w:lvlText w:val="%8."/>
+      <w:lvlJc w:val="left"/>
+      <w:pPr>
+        <w:ind w:left="5760" w:hanging="360"/>
+      </w:pPr>
+    </w:lvl>
+    <w:lvl w:ilvl="8">
+      <w:start w:val="1"/>
+      <w:numFmt w:val="lowerRoman"/>
+      <w:lvlText w:val="%9."/>
+      <w:lvlJc w:val="right"/>
+      <w:pPr>
+        <w:ind w:left="6480" w:hanging="180"/>
+      </w:pPr>
+    </w:lvl>
+  </w:abstractNum>
+  <w:abstractNum w:abstractNumId="2" w15:restartNumberingAfterBreak="0">
     <w:nsid w:val="0B2542C9"/>
     <w:multiLevelType w:val="multilevel"/>
     <w:tmpl w:val="A40AA212"/>
@@ -1965,7 +1302,7 @@
       </w:pPr>
     </w:lvl>
   </w:abstractNum>
-  <w:abstractNum w:abstractNumId="2" w15:restartNumberingAfterBreak="0">
+  <w:abstractNum w:abstractNumId="3" w15:restartNumberingAfterBreak="0">
     <w:nsid w:val="15D822FE"/>
     <w:multiLevelType w:val="multilevel"/>
     <w:tmpl w:val="2CD6634A"/>
@@ -2078,7 +1415,7 @@
       </w:pPr>
     </w:lvl>
   </w:abstractNum>
-  <w:abstractNum w:abstractNumId="3" w15:restartNumberingAfterBreak="0">
+  <w:abstractNum w:abstractNumId="4" w15:restartNumberingAfterBreak="0">
     <w:nsid w:val="18DA29B6"/>
     <w:multiLevelType w:val="multilevel"/>
     <w:tmpl w:val="E6306DBA"/>
@@ -2191,7 +1528,96 @@
       </w:pPr>
     </w:lvl>
   </w:abstractNum>
-  <w:abstractNum w:abstractNumId="4" w15:restartNumberingAfterBreak="0">
+  <w:abstractNum w:abstractNumId="5" w15:restartNumberingAfterBreak="0">
+    <w:nsid w:val="1B1BCBC9"/>
+    <w:multiLevelType w:val="multilevel"/>
+    <w:tmpl w:val="D5FCA536"/>
+    <w:lvl w:ilvl="0">
+      <w:start w:val="3"/>
+      <w:numFmt w:val="decimal"/>
+      <w:lvlText w:val="%1."/>
+      <w:lvlJc w:val="left"/>
+      <w:pPr>
+        <w:ind w:left="720" w:hanging="360"/>
+      </w:pPr>
+    </w:lvl>
+    <w:lvl w:ilvl="1">
+      <w:start w:val="1"/>
+      <w:numFmt w:val="bullet"/>
+      <w:lvlText w:val=""/>
+      <w:lvlJc w:val="left"/>
+      <w:pPr>
+        <w:ind w:left="1440" w:hanging="360"/>
+      </w:pPr>
+      <w:rPr>
+        <w:rFonts w:ascii="Symbol" w:hAnsi="Symbol" w:hint="default"/>
+      </w:rPr>
+    </w:lvl>
+    <w:lvl w:ilvl="2">
+      <w:start w:val="1"/>
+      <w:numFmt w:val="lowerRoman"/>
+      <w:lvlText w:val="%3."/>
+      <w:lvlJc w:val="right"/>
+      <w:pPr>
+        <w:ind w:left="2160" w:hanging="180"/>
+      </w:pPr>
+    </w:lvl>
+    <w:lvl w:ilvl="3">
+      <w:start w:val="1"/>
+      <w:numFmt w:val="decimal"/>
+      <w:lvlText w:val="%4."/>
+      <w:lvlJc w:val="left"/>
+      <w:pPr>
+        <w:ind w:left="2880" w:hanging="360"/>
+      </w:pPr>
+    </w:lvl>
+    <w:lvl w:ilvl="4">
+      <w:start w:val="1"/>
+      <w:numFmt w:val="lowerLetter"/>
+      <w:lvlText w:val="%5."/>
+      <w:lvlJc w:val="left"/>
+      <w:pPr>
+        <w:ind w:left="3600" w:hanging="360"/>
+      </w:pPr>
+    </w:lvl>
+    <w:lvl w:ilvl="5">
+      <w:start w:val="1"/>
+      <w:numFmt w:val="lowerRoman"/>
+      <w:lvlText w:val="%6."/>
+      <w:lvlJc w:val="right"/>
+      <w:pPr>
+        <w:ind w:left="4320" w:hanging="180"/>
+      </w:pPr>
+    </w:lvl>
+    <w:lvl w:ilvl="6">
+      <w:start w:val="1"/>
+      <w:numFmt w:val="decimal"/>
+      <w:lvlText w:val="%7."/>
+      <w:lvlJc w:val="left"/>
+      <w:pPr>
+        <w:ind w:left="5040" w:hanging="360"/>
+      </w:pPr>
+    </w:lvl>
+    <w:lvl w:ilvl="7">
+      <w:start w:val="1"/>
+      <w:numFmt w:val="lowerLetter"/>
+      <w:lvlText w:val="%8."/>
+      <w:lvlJc w:val="left"/>
+      <w:pPr>
+        <w:ind w:left="5760" w:hanging="360"/>
+      </w:pPr>
+    </w:lvl>
+    <w:lvl w:ilvl="8">
+      <w:start w:val="1"/>
+      <w:numFmt w:val="lowerRoman"/>
+      <w:lvlText w:val="%9."/>
+      <w:lvlJc w:val="right"/>
+      <w:pPr>
+        <w:ind w:left="6480" w:hanging="180"/>
+      </w:pPr>
+    </w:lvl>
+  </w:abstractNum>
+  <w:abstractNum w:abstractNumId="6" w15:restartNumberingAfterBreak="0">
     <w:nsid w:val="281B4C66"/>
     <w:multiLevelType w:val="multilevel"/>
     <w:tmpl w:val="49BAC944"/>
@@ -2304,7 +1730,7 @@
       </w:pPr>
     </w:lvl>
   </w:abstractNum>
-  <w:abstractNum w:abstractNumId="5" w15:restartNumberingAfterBreak="0">
+  <w:abstractNum w:abstractNumId="7" w15:restartNumberingAfterBreak="0">
     <w:nsid w:val="2DC46C10"/>
     <w:multiLevelType w:val="multilevel"/>
     <w:tmpl w:val="DCFEB570"/>
@@ -2320,7 +1746,7 @@
         <w:ind w:left="720" w:hanging="360"/>
       </w:pPr>
       <w:rPr>
-        <w:rFonts w:hint="default" w:ascii="Symbol" w:hAnsi="Symbol"/>
+        <w:rFonts w:ascii="Symbol" w:hAnsi="Symbol" w:hint="default"/>
         <w:sz w:val="20"/>
       </w:rPr>
     </w:lvl>
@@ -2336,7 +1762,7 @@
         <w:ind w:left="1440" w:hanging="360"/>
       </w:pPr>
       <w:rPr>
-        <w:rFonts w:hint="default" w:ascii="Symbol" w:hAnsi="Symbol"/>
+        <w:rFonts w:ascii="Symbol" w:hAnsi="Symbol" w:hint="default"/>
         <w:sz w:val="20"/>
       </w:rPr>
     </w:lvl>
@@ -2352,7 +1778,7 @@
         <w:ind w:left="2160" w:hanging="360"/>
       </w:pPr>
       <w:rPr>
-        <w:rFonts w:hint="default" w:ascii="Symbol" w:hAnsi="Symbol"/>
+        <w:rFonts w:ascii="Symbol" w:hAnsi="Symbol" w:hint="default"/>
         <w:sz w:val="20"/>
       </w:rPr>
     </w:lvl>
@@ -2368,7 +1794,7 @@
         <w:ind w:left="2880" w:hanging="360"/>
       </w:pPr>
       <w:rPr>
-        <w:rFonts w:hint="default" w:ascii="Symbol" w:hAnsi="Symbol"/>
+        <w:rFonts w:ascii="Symbol" w:hAnsi="Symbol" w:hint="default"/>
         <w:sz w:val="20"/>
       </w:rPr>
     </w:lvl>
@@ -2384,7 +1810,7 @@
         <w:ind w:left="3600" w:hanging="360"/>
       </w:pPr>
       <w:rPr>
-        <w:rFonts w:hint="default" w:ascii="Symbol" w:hAnsi="Symbol"/>
+        <w:rFonts w:ascii="Symbol" w:hAnsi="Symbol" w:hint="default"/>
         <w:sz w:val="20"/>
       </w:rPr>
     </w:lvl>
@@ -2400,7 +1826,7 @@
         <w:ind w:left="4320" w:hanging="360"/>
       </w:pPr>
       <w:rPr>
-        <w:rFonts w:hint="default" w:ascii="Symbol" w:hAnsi="Symbol"/>
+        <w:rFonts w:ascii="Symbol" w:hAnsi="Symbol" w:hint="default"/>
         <w:sz w:val="20"/>
       </w:rPr>
     </w:lvl>
@@ -2416,7 +1842,7 @@
         <w:ind w:left="5040" w:hanging="360"/>
       </w:pPr>
       <w:rPr>
-        <w:rFonts w:hint="default" w:ascii="Symbol" w:hAnsi="Symbol"/>
+        <w:rFonts w:ascii="Symbol" w:hAnsi="Symbol" w:hint="default"/>
         <w:sz w:val="20"/>
       </w:rPr>
     </w:lvl>
@@ -2432,7 +1858,7 @@
         <w:ind w:left="5760" w:hanging="360"/>
       </w:pPr>
       <w:rPr>
-        <w:rFonts w:hint="default" w:ascii="Symbol" w:hAnsi="Symbol"/>
+        <w:rFonts w:ascii="Symbol" w:hAnsi="Symbol" w:hint="default"/>
         <w:sz w:val="20"/>
       </w:rPr>
     </w:lvl>
@@ -2448,12 +1874,238 @@
         <w:ind w:left="6480" w:hanging="360"/>
       </w:pPr>
       <w:rPr>
-        <w:rFonts w:hint="default" w:ascii="Symbol" w:hAnsi="Symbol"/>
+        <w:rFonts w:ascii="Symbol" w:hAnsi="Symbol" w:hint="default"/>
         <w:sz w:val="20"/>
       </w:rPr>
     </w:lvl>
   </w:abstractNum>
-  <w:abstractNum w:abstractNumId="6" w15:restartNumberingAfterBreak="0">
+  <w:abstractNum w:abstractNumId="8" w15:restartNumberingAfterBreak="0">
+    <w:nsid w:val="32F20CC1"/>
+    <w:multiLevelType w:val="hybridMultilevel"/>
+    <w:tmpl w:val="4510DEDE"/>
+    <w:lvl w:ilvl="0" w:tplc="6B9818F0">
+      <w:start w:val="1"/>
+      <w:numFmt w:val="bullet"/>
+      <w:lvlText w:val=""/>
+      <w:lvlJc w:val="left"/>
+      <w:pPr>
+        <w:ind w:left="720" w:hanging="360"/>
+      </w:pPr>
+      <w:rPr>
+        <w:rFonts w:ascii="Symbol" w:hAnsi="Symbol" w:hint="default"/>
+      </w:rPr>
+    </w:lvl>
+    <w:lvl w:ilvl="1" w:tplc="F5BA9C90">
+      <w:start w:val="1"/>
+      <w:numFmt w:val="bullet"/>
+      <w:lvlText w:val="o"/>
+      <w:lvlJc w:val="left"/>
+      <w:pPr>
+        <w:ind w:left="1440" w:hanging="360"/>
+      </w:pPr>
+      <w:rPr>
+        <w:rFonts w:ascii="Courier New" w:hAnsi="Courier New" w:hint="default"/>
+      </w:rPr>
+    </w:lvl>
+    <w:lvl w:ilvl="2" w:tplc="D4E62EB2">
+      <w:start w:val="1"/>
+      <w:numFmt w:val="bullet"/>
+      <w:lvlText w:val=""/>
+      <w:lvlJc w:val="left"/>
+      <w:pPr>
+        <w:ind w:left="2160" w:hanging="360"/>
+      </w:pPr>
+      <w:rPr>
+        <w:rFonts w:ascii="Wingdings" w:hAnsi="Wingdings" w:hint="default"/>
+      </w:rPr>
+    </w:lvl>
+    <w:lvl w:ilvl="3" w:tplc="B4965280">
+      <w:start w:val="1"/>
+      <w:numFmt w:val="bullet"/>
+      <w:lvlText w:val=""/>
+      <w:lvlJc w:val="left"/>
+      <w:pPr>
+        <w:ind w:left="2880" w:hanging="360"/>
+      </w:pPr>
+      <w:rPr>
+        <w:rFonts w:ascii="Symbol" w:hAnsi="Symbol" w:hint="default"/>
+      </w:rPr>
+    </w:lvl>
+    <w:lvl w:ilvl="4" w:tplc="51302E84">
+      <w:start w:val="1"/>
+      <w:numFmt w:val="bullet"/>
+      <w:lvlText w:val="o"/>
+      <w:lvlJc w:val="left"/>
+      <w:pPr>
+        <w:ind w:left="3600" w:hanging="360"/>
+      </w:pPr>
+      <w:rPr>
+        <w:rFonts w:ascii="Courier New" w:hAnsi="Courier New" w:hint="default"/>
+      </w:rPr>
+    </w:lvl>
+    <w:lvl w:ilvl="5" w:tplc="F5D48012">
+      <w:start w:val="1"/>
+      <w:numFmt w:val="bullet"/>
+      <w:lvlText w:val=""/>
+      <w:lvlJc w:val="left"/>
+      <w:pPr>
+        <w:ind w:left="4320" w:hanging="360"/>
+      </w:pPr>
+      <w:rPr>
+        <w:rFonts w:ascii="Wingdings" w:hAnsi="Wingdings" w:hint="default"/>
+      </w:rPr>
+    </w:lvl>
+    <w:lvl w:ilvl="6" w:tplc="DAEE8DC2">
+      <w:start w:val="1"/>
+      <w:numFmt w:val="bullet"/>
+      <w:lvlText w:val=""/>
+      <w:lvlJc w:val="left"/>
+      <w:pPr>
+        <w:ind w:left="5040" w:hanging="360"/>
+      </w:pPr>
+      <w:rPr>
+        <w:rFonts w:ascii="Symbol" w:hAnsi="Symbol" w:hint="default"/>
+      </w:rPr>
+    </w:lvl>
+    <w:lvl w:ilvl="7" w:tplc="CEC020FE">
+      <w:start w:val="1"/>
+      <w:numFmt w:val="bullet"/>
+      <w:lvlText w:val="o"/>
+      <w:lvlJc w:val="left"/>
+      <w:pPr>
+        <w:ind w:left="5760" w:hanging="360"/>
+      </w:pPr>
+      <w:rPr>
+        <w:rFonts w:ascii="Courier New" w:hAnsi="Courier New" w:hint="default"/>
+      </w:rPr>
+    </w:lvl>
+    <w:lvl w:ilvl="8" w:tplc="2F5080D0">
+      <w:start w:val="1"/>
+      <w:numFmt w:val="bullet"/>
+      <w:lvlText w:val=""/>
+      <w:lvlJc w:val="left"/>
+      <w:pPr>
+        <w:ind w:left="6480" w:hanging="360"/>
+      </w:pPr>
+      <w:rPr>
+        <w:rFonts w:ascii="Wingdings" w:hAnsi="Wingdings" w:hint="default"/>
+      </w:rPr>
+    </w:lvl>
+  </w:abstractNum>
+  <w:abstractNum w:abstractNumId="9" w15:restartNumberingAfterBreak="0">
+    <w:nsid w:val="375F8658"/>
+    <w:multiLevelType w:val="hybridMultilevel"/>
+    <w:tmpl w:val="2F8A4B48"/>
+    <w:lvl w:ilvl="0" w:tplc="58288664">
+      <w:start w:val="1"/>
+      <w:numFmt w:val="bullet"/>
+      <w:lvlText w:val=""/>
+      <w:lvlJc w:val="left"/>
+      <w:pPr>
+        <w:ind w:left="1440" w:hanging="360"/>
+      </w:pPr>
+      <w:rPr>
+        <w:rFonts w:ascii="Symbol" w:hAnsi="Symbol" w:hint="default"/>
+      </w:rPr>
+    </w:lvl>
+    <w:lvl w:ilvl="1" w:tplc="47BC5034">
+      <w:start w:val="1"/>
+      <w:numFmt w:val="bullet"/>
+      <w:lvlText w:val="o"/>
+      <w:lvlJc w:val="left"/>
+      <w:pPr>
+        <w:ind w:left="2160" w:hanging="360"/>
+      </w:pPr>
+      <w:rPr>
+        <w:rFonts w:ascii="Courier New" w:hAnsi="Courier New" w:hint="default"/>
+      </w:rPr>
+    </w:lvl>
+    <w:lvl w:ilvl="2" w:tplc="7068CB12">
+      <w:start w:val="1"/>
+      <w:numFmt w:val="bullet"/>
+      <w:lvlText w:val=""/>
+      <w:lvlJc w:val="left"/>
+      <w:pPr>
+        <w:ind w:left="2880" w:hanging="360"/>
+      </w:pPr>
+      <w:rPr>
+        <w:rFonts w:ascii="Wingdings" w:hAnsi="Wingdings" w:hint="default"/>
+      </w:rPr>
+    </w:lvl>
+    <w:lvl w:ilvl="3" w:tplc="07965996">
+      <w:start w:val="1"/>
+      <w:numFmt w:val="bullet"/>
+      <w:lvlText w:val=""/>
+      <w:lvlJc w:val="left"/>
+      <w:pPr>
+        <w:ind w:left="3600" w:hanging="360"/>
+      </w:pPr>
+      <w:rPr>
+        <w:rFonts w:ascii="Symbol" w:hAnsi="Symbol" w:hint="default"/>
+      </w:rPr>
+    </w:lvl>
+    <w:lvl w:ilvl="4" w:tplc="3E56CE8C">
+      <w:start w:val="1"/>
+      <w:numFmt w:val="bullet"/>
+      <w:lvlText w:val="o"/>
+      <w:lvlJc w:val="left"/>
+      <w:pPr>
+        <w:ind w:left="4320" w:hanging="360"/>
+      </w:pPr>
+      <w:rPr>
+        <w:rFonts w:ascii="Courier New" w:hAnsi="Courier New" w:hint="default"/>
+      </w:rPr>
+    </w:lvl>
+    <w:lvl w:ilvl="5" w:tplc="5EF2035A">
+      <w:start w:val="1"/>
+      <w:numFmt w:val="bullet"/>
+      <w:lvlText w:val=""/>
+      <w:lvlJc w:val="left"/>
+      <w:pPr>
+        <w:ind w:left="5040" w:hanging="360"/>
+      </w:pPr>
+      <w:rPr>
+        <w:rFonts w:ascii="Wingdings" w:hAnsi="Wingdings" w:hint="default"/>
+      </w:rPr>
+    </w:lvl>
+    <w:lvl w:ilvl="6" w:tplc="EDC42CC0">
+      <w:start w:val="1"/>
+      <w:numFmt w:val="bullet"/>
+      <w:lvlText w:val=""/>
+      <w:lvlJc w:val="left"/>
+      <w:pPr>
+        <w:ind w:left="5760" w:hanging="360"/>
+      </w:pPr>
+      <w:rPr>
+        <w:rFonts w:ascii="Symbol" w:hAnsi="Symbol" w:hint="default"/>
+      </w:rPr>
+    </w:lvl>
+    <w:lvl w:ilvl="7" w:tplc="0DCA627E">
+      <w:start w:val="1"/>
+      <w:numFmt w:val="bullet"/>
+      <w:lvlText w:val="o"/>
+      <w:lvlJc w:val="left"/>
+      <w:pPr>
+        <w:ind w:left="6480" w:hanging="360"/>
+      </w:pPr>
+      <w:rPr>
+        <w:rFonts w:ascii="Courier New" w:hAnsi="Courier New" w:hint="default"/>
+      </w:rPr>
+    </w:lvl>
+    <w:lvl w:ilvl="8" w:tplc="D6ECC648">
+      <w:start w:val="1"/>
+      <w:numFmt w:val="bullet"/>
+      <w:lvlText w:val=""/>
+      <w:lvlJc w:val="left"/>
+      <w:pPr>
+        <w:ind w:left="7200" w:hanging="360"/>
+      </w:pPr>
+      <w:rPr>
+        <w:rFonts w:ascii="Wingdings" w:hAnsi="Wingdings" w:hint="default"/>
+      </w:rPr>
+    </w:lvl>
+  </w:abstractNum>
+  <w:abstractNum w:abstractNumId="10" w15:restartNumberingAfterBreak="0">
     <w:nsid w:val="3B3F0CDB"/>
     <w:multiLevelType w:val="multilevel"/>
     <w:tmpl w:val="DB10B5DA"/>
@@ -2566,7 +2218,7 @@
       </w:pPr>
     </w:lvl>
   </w:abstractNum>
-  <w:abstractNum w:abstractNumId="7" w15:restartNumberingAfterBreak="0">
+  <w:abstractNum w:abstractNumId="11" w15:restartNumberingAfterBreak="0">
     <w:nsid w:val="475F5AD3"/>
     <w:multiLevelType w:val="multilevel"/>
     <w:tmpl w:val="444096BC"/>
@@ -2582,7 +2234,7 @@
         <w:ind w:left="720" w:hanging="360"/>
       </w:pPr>
       <w:rPr>
-        <w:rFonts w:hint="default" w:ascii="Symbol" w:hAnsi="Symbol"/>
+        <w:rFonts w:ascii="Symbol" w:hAnsi="Symbol" w:hint="default"/>
         <w:sz w:val="20"/>
       </w:rPr>
     </w:lvl>
@@ -2598,7 +2250,7 @@
         <w:ind w:left="1440" w:hanging="360"/>
       </w:pPr>
       <w:rPr>
-        <w:rFonts w:hint="default" w:ascii="Symbol" w:hAnsi="Symbol"/>
+        <w:rFonts w:ascii="Symbol" w:hAnsi="Symbol" w:hint="default"/>
         <w:sz w:val="20"/>
       </w:rPr>
     </w:lvl>
@@ -2614,7 +2266,7 @@
         <w:ind w:left="2160" w:hanging="360"/>
       </w:pPr>
       <w:rPr>
-        <w:rFonts w:hint="default" w:ascii="Symbol" w:hAnsi="Symbol"/>
+        <w:rFonts w:ascii="Symbol" w:hAnsi="Symbol" w:hint="default"/>
         <w:sz w:val="20"/>
       </w:rPr>
     </w:lvl>
@@ -2630,7 +2282,7 @@
         <w:ind w:left="2880" w:hanging="360"/>
       </w:pPr>
       <w:rPr>
-        <w:rFonts w:hint="default" w:ascii="Symbol" w:hAnsi="Symbol"/>
+        <w:rFonts w:ascii="Symbol" w:hAnsi="Symbol" w:hint="default"/>
         <w:sz w:val="20"/>
       </w:rPr>
     </w:lvl>
@@ -2646,7 +2298,7 @@
         <w:ind w:left="3600" w:hanging="360"/>
       </w:pPr>
       <w:rPr>
-        <w:rFonts w:hint="default" w:ascii="Symbol" w:hAnsi="Symbol"/>
+        <w:rFonts w:ascii="Symbol" w:hAnsi="Symbol" w:hint="default"/>
         <w:sz w:val="20"/>
       </w:rPr>
     </w:lvl>
@@ -2662,7 +2314,7 @@
         <w:ind w:left="4320" w:hanging="360"/>
       </w:pPr>
       <w:rPr>
-        <w:rFonts w:hint="default" w:ascii="Symbol" w:hAnsi="Symbol"/>
+        <w:rFonts w:ascii="Symbol" w:hAnsi="Symbol" w:hint="default"/>
         <w:sz w:val="20"/>
       </w:rPr>
     </w:lvl>
@@ -2678,7 +2330,7 @@
         <w:ind w:left="5040" w:hanging="360"/>
       </w:pPr>
       <w:rPr>
-        <w:rFonts w:hint="default" w:ascii="Symbol" w:hAnsi="Symbol"/>
+        <w:rFonts w:ascii="Symbol" w:hAnsi="Symbol" w:hint="default"/>
         <w:sz w:val="20"/>
       </w:rPr>
     </w:lvl>
@@ -2694,7 +2346,7 @@
         <w:ind w:left="5760" w:hanging="360"/>
       </w:pPr>
       <w:rPr>
-        <w:rFonts w:hint="default" w:ascii="Symbol" w:hAnsi="Symbol"/>
+        <w:rFonts w:ascii="Symbol" w:hAnsi="Symbol" w:hint="default"/>
         <w:sz w:val="20"/>
       </w:rPr>
     </w:lvl>
@@ -2710,12 +2362,12 @@
         <w:ind w:left="6480" w:hanging="360"/>
       </w:pPr>
       <w:rPr>
-        <w:rFonts w:hint="default" w:ascii="Symbol" w:hAnsi="Symbol"/>
+        <w:rFonts w:ascii="Symbol" w:hAnsi="Symbol" w:hint="default"/>
         <w:sz w:val="20"/>
       </w:rPr>
     </w:lvl>
   </w:abstractNum>
-  <w:abstractNum w:abstractNumId="8" w15:restartNumberingAfterBreak="0">
+  <w:abstractNum w:abstractNumId="12" w15:restartNumberingAfterBreak="0">
     <w:nsid w:val="476127C5"/>
     <w:multiLevelType w:val="multilevel"/>
     <w:tmpl w:val="FA7C33CE"/>
@@ -2731,7 +2383,7 @@
         <w:ind w:left="720" w:hanging="360"/>
       </w:pPr>
       <w:rPr>
-        <w:rFonts w:hint="default" w:ascii="Symbol" w:hAnsi="Symbol"/>
+        <w:rFonts w:ascii="Symbol" w:hAnsi="Symbol" w:hint="default"/>
         <w:sz w:val="20"/>
       </w:rPr>
     </w:lvl>
@@ -2747,7 +2399,7 @@
         <w:ind w:left="1440" w:hanging="360"/>
       </w:pPr>
       <w:rPr>
-        <w:rFonts w:hint="default" w:ascii="Symbol" w:hAnsi="Symbol"/>
+        <w:rFonts w:ascii="Symbol" w:hAnsi="Symbol" w:hint="default"/>
         <w:sz w:val="20"/>
       </w:rPr>
     </w:lvl>
@@ -2763,7 +2415,7 @@
         <w:ind w:left="2160" w:hanging="360"/>
       </w:pPr>
       <w:rPr>
-        <w:rFonts w:hint="default" w:ascii="Symbol" w:hAnsi="Symbol"/>
+        <w:rFonts w:ascii="Symbol" w:hAnsi="Symbol" w:hint="default"/>
         <w:sz w:val="20"/>
       </w:rPr>
     </w:lvl>
@@ -2779,7 +2431,7 @@
         <w:ind w:left="2880" w:hanging="360"/>
       </w:pPr>
       <w:rPr>
-        <w:rFonts w:hint="default" w:ascii="Symbol" w:hAnsi="Symbol"/>
+        <w:rFonts w:ascii="Symbol" w:hAnsi="Symbol" w:hint="default"/>
         <w:sz w:val="20"/>
       </w:rPr>
     </w:lvl>
@@ -2795,7 +2447,7 @@
         <w:ind w:left="3600" w:hanging="360"/>
       </w:pPr>
       <w:rPr>
-        <w:rFonts w:hint="default" w:ascii="Symbol" w:hAnsi="Symbol"/>
+        <w:rFonts w:ascii="Symbol" w:hAnsi="Symbol" w:hint="default"/>
         <w:sz w:val="20"/>
       </w:rPr>
     </w:lvl>
@@ -2811,7 +2463,7 @@
         <w:ind w:left="4320" w:hanging="360"/>
       </w:pPr>
       <w:rPr>
-        <w:rFonts w:hint="default" w:ascii="Symbol" w:hAnsi="Symbol"/>
+        <w:rFonts w:ascii="Symbol" w:hAnsi="Symbol" w:hint="default"/>
         <w:sz w:val="20"/>
       </w:rPr>
     </w:lvl>
@@ -2827,7 +2479,7 @@
         <w:ind w:left="5040" w:hanging="360"/>
       </w:pPr>
       <w:rPr>
-        <w:rFonts w:hint="default" w:ascii="Symbol" w:hAnsi="Symbol"/>
+        <w:rFonts w:ascii="Symbol" w:hAnsi="Symbol" w:hint="default"/>
         <w:sz w:val="20"/>
       </w:rPr>
     </w:lvl>
@@ -2843,7 +2495,7 @@
         <w:ind w:left="5760" w:hanging="360"/>
       </w:pPr>
       <w:rPr>
-        <w:rFonts w:hint="default" w:ascii="Symbol" w:hAnsi="Symbol"/>
+        <w:rFonts w:ascii="Symbol" w:hAnsi="Symbol" w:hint="default"/>
         <w:sz w:val="20"/>
       </w:rPr>
     </w:lvl>
@@ -2859,12 +2511,12 @@
         <w:ind w:left="6480" w:hanging="360"/>
       </w:pPr>
       <w:rPr>
-        <w:rFonts w:hint="default" w:ascii="Symbol" w:hAnsi="Symbol"/>
+        <w:rFonts w:ascii="Symbol" w:hAnsi="Symbol" w:hint="default"/>
         <w:sz w:val="20"/>
       </w:rPr>
     </w:lvl>
   </w:abstractNum>
-  <w:abstractNum w:abstractNumId="9" w15:restartNumberingAfterBreak="0">
+  <w:abstractNum w:abstractNumId="13" w15:restartNumberingAfterBreak="0">
     <w:nsid w:val="476F2FE5"/>
     <w:multiLevelType w:val="multilevel"/>
     <w:tmpl w:val="37E01332"/>
@@ -2977,7 +2629,7 @@
       </w:pPr>
     </w:lvl>
   </w:abstractNum>
-  <w:abstractNum w:abstractNumId="10" w15:restartNumberingAfterBreak="0">
+  <w:abstractNum w:abstractNumId="14" w15:restartNumberingAfterBreak="0">
     <w:nsid w:val="4A3E6CEC"/>
     <w:multiLevelType w:val="multilevel"/>
     <w:tmpl w:val="B400F5F2"/>
@@ -3090,7 +2742,7 @@
       </w:pPr>
     </w:lvl>
   </w:abstractNum>
-  <w:abstractNum w:abstractNumId="11" w15:restartNumberingAfterBreak="0">
+  <w:abstractNum w:abstractNumId="15" w15:restartNumberingAfterBreak="0">
     <w:nsid w:val="4BE261C9"/>
     <w:multiLevelType w:val="multilevel"/>
     <w:tmpl w:val="53728D08"/>
@@ -3203,7 +2855,7 @@
       </w:pPr>
     </w:lvl>
   </w:abstractNum>
-  <w:abstractNum w:abstractNumId="12" w15:restartNumberingAfterBreak="0">
+  <w:abstractNum w:abstractNumId="16" w15:restartNumberingAfterBreak="0">
     <w:nsid w:val="4C1C2519"/>
     <w:multiLevelType w:val="multilevel"/>
     <w:tmpl w:val="E42CFC88"/>
@@ -3219,7 +2871,7 @@
         <w:ind w:left="720" w:hanging="360"/>
       </w:pPr>
       <w:rPr>
-        <w:rFonts w:hint="default" w:ascii="Symbol" w:hAnsi="Symbol"/>
+        <w:rFonts w:ascii="Symbol" w:hAnsi="Symbol" w:hint="default"/>
         <w:sz w:val="20"/>
       </w:rPr>
     </w:lvl>
@@ -3235,7 +2887,7 @@
         <w:ind w:left="1440" w:hanging="360"/>
       </w:pPr>
       <w:rPr>
-        <w:rFonts w:hint="default" w:ascii="Symbol" w:hAnsi="Symbol"/>
+        <w:rFonts w:ascii="Symbol" w:hAnsi="Symbol" w:hint="default"/>
         <w:sz w:val="20"/>
       </w:rPr>
     </w:lvl>
@@ -3251,7 +2903,7 @@
         <w:ind w:left="2160" w:hanging="360"/>
       </w:pPr>
       <w:rPr>
-        <w:rFonts w:hint="default" w:ascii="Symbol" w:hAnsi="Symbol"/>
+        <w:rFonts w:ascii="Symbol" w:hAnsi="Symbol" w:hint="default"/>
         <w:sz w:val="20"/>
       </w:rPr>
     </w:lvl>
@@ -3267,7 +2919,7 @@
         <w:ind w:left="2880" w:hanging="360"/>
       </w:pPr>
       <w:rPr>
-        <w:rFonts w:hint="default" w:ascii="Symbol" w:hAnsi="Symbol"/>
+        <w:rFonts w:ascii="Symbol" w:hAnsi="Symbol" w:hint="default"/>
         <w:sz w:val="20"/>
       </w:rPr>
     </w:lvl>
@@ -3283,7 +2935,7 @@
         <w:ind w:left="3600" w:hanging="360"/>
       </w:pPr>
       <w:rPr>
-        <w:rFonts w:hint="default" w:ascii="Symbol" w:hAnsi="Symbol"/>
+        <w:rFonts w:ascii="Symbol" w:hAnsi="Symbol" w:hint="default"/>
         <w:sz w:val="20"/>
       </w:rPr>
     </w:lvl>
@@ -3299,7 +2951,7 @@
         <w:ind w:left="4320" w:hanging="360"/>
       </w:pPr>
       <w:rPr>
-        <w:rFonts w:hint="default" w:ascii="Symbol" w:hAnsi="Symbol"/>
+        <w:rFonts w:ascii="Symbol" w:hAnsi="Symbol" w:hint="default"/>
         <w:sz w:val="20"/>
       </w:rPr>
     </w:lvl>
@@ -3315,7 +2967,7 @@
         <w:ind w:left="5040" w:hanging="360"/>
       </w:pPr>
       <w:rPr>
-        <w:rFonts w:hint="default" w:ascii="Symbol" w:hAnsi="Symbol"/>
+        <w:rFonts w:ascii="Symbol" w:hAnsi="Symbol" w:hint="default"/>
         <w:sz w:val="20"/>
       </w:rPr>
     </w:lvl>
@@ -3331,7 +2983,7 @@
         <w:ind w:left="5760" w:hanging="360"/>
       </w:pPr>
       <w:rPr>
-        <w:rFonts w:hint="default" w:ascii="Symbol" w:hAnsi="Symbol"/>
+        <w:rFonts w:ascii="Symbol" w:hAnsi="Symbol" w:hint="default"/>
         <w:sz w:val="20"/>
       </w:rPr>
     </w:lvl>
@@ -3347,12 +2999,12 @@
         <w:ind w:left="6480" w:hanging="360"/>
       </w:pPr>
       <w:rPr>
-        <w:rFonts w:hint="default" w:ascii="Symbol" w:hAnsi="Symbol"/>
+        <w:rFonts w:ascii="Symbol" w:hAnsi="Symbol" w:hint="default"/>
         <w:sz w:val="20"/>
       </w:rPr>
     </w:lvl>
   </w:abstractNum>
-  <w:abstractNum w:abstractNumId="13" w15:restartNumberingAfterBreak="0">
+  <w:abstractNum w:abstractNumId="17" w15:restartNumberingAfterBreak="0">
     <w:nsid w:val="4DB27AF0"/>
     <w:multiLevelType w:val="multilevel"/>
     <w:tmpl w:val="33105CD4"/>
@@ -3465,7 +3117,7 @@
       </w:pPr>
     </w:lvl>
   </w:abstractNum>
-  <w:abstractNum w:abstractNumId="14" w15:restartNumberingAfterBreak="0">
+  <w:abstractNum w:abstractNumId="18" w15:restartNumberingAfterBreak="0">
     <w:nsid w:val="4E640D21"/>
     <w:multiLevelType w:val="multilevel"/>
     <w:tmpl w:val="D9AE860A"/>
@@ -3481,7 +3133,7 @@
         <w:ind w:left="720" w:hanging="360"/>
       </w:pPr>
       <w:rPr>
-        <w:rFonts w:hint="default" w:ascii="Symbol" w:hAnsi="Symbol"/>
+        <w:rFonts w:ascii="Symbol" w:hAnsi="Symbol" w:hint="default"/>
         <w:sz w:val="20"/>
       </w:rPr>
     </w:lvl>
@@ -3497,7 +3149,7 @@
         <w:ind w:left="1440" w:hanging="360"/>
       </w:pPr>
       <w:rPr>
-        <w:rFonts w:hint="default" w:ascii="Symbol" w:hAnsi="Symbol"/>
+        <w:rFonts w:ascii="Symbol" w:hAnsi="Symbol" w:hint="default"/>
         <w:sz w:val="20"/>
       </w:rPr>
     </w:lvl>
@@ -3513,7 +3165,7 @@
         <w:ind w:left="2160" w:hanging="360"/>
       </w:pPr>
       <w:rPr>
-        <w:rFonts w:hint="default" w:ascii="Symbol" w:hAnsi="Symbol"/>
+        <w:rFonts w:ascii="Symbol" w:hAnsi="Symbol" w:hint="default"/>
         <w:sz w:val="20"/>
       </w:rPr>
     </w:lvl>
@@ -3529,7 +3181,7 @@
         <w:ind w:left="2880" w:hanging="360"/>
       </w:pPr>
       <w:rPr>
-        <w:rFonts w:hint="default" w:ascii="Symbol" w:hAnsi="Symbol"/>
+        <w:rFonts w:ascii="Symbol" w:hAnsi="Symbol" w:hint="default"/>
         <w:sz w:val="20"/>
       </w:rPr>
     </w:lvl>
@@ -3545,7 +3197,7 @@
         <w:ind w:left="3600" w:hanging="360"/>
       </w:pPr>
       <w:rPr>
-        <w:rFonts w:hint="default" w:ascii="Symbol" w:hAnsi="Symbol"/>
+        <w:rFonts w:ascii="Symbol" w:hAnsi="Symbol" w:hint="default"/>
         <w:sz w:val="20"/>
       </w:rPr>
     </w:lvl>
@@ -3561,7 +3213,7 @@
         <w:ind w:left="4320" w:hanging="360"/>
       </w:pPr>
       <w:rPr>
-        <w:rFonts w:hint="default" w:ascii="Symbol" w:hAnsi="Symbol"/>
+        <w:rFonts w:ascii="Symbol" w:hAnsi="Symbol" w:hint="default"/>
         <w:sz w:val="20"/>
       </w:rPr>
     </w:lvl>
@@ -3577,7 +3229,7 @@
         <w:ind w:left="5040" w:hanging="360"/>
       </w:pPr>
       <w:rPr>
-        <w:rFonts w:hint="default" w:ascii="Symbol" w:hAnsi="Symbol"/>
+        <w:rFonts w:ascii="Symbol" w:hAnsi="Symbol" w:hint="default"/>
         <w:sz w:val="20"/>
       </w:rPr>
     </w:lvl>
@@ -3593,7 +3245,7 @@
         <w:ind w:left="5760" w:hanging="360"/>
       </w:pPr>
       <w:rPr>
-        <w:rFonts w:hint="default" w:ascii="Symbol" w:hAnsi="Symbol"/>
+        <w:rFonts w:ascii="Symbol" w:hAnsi="Symbol" w:hint="default"/>
         <w:sz w:val="20"/>
       </w:rPr>
     </w:lvl>
@@ -3609,12 +3261,12 @@
         <w:ind w:left="6480" w:hanging="360"/>
       </w:pPr>
       <w:rPr>
-        <w:rFonts w:hint="default" w:ascii="Symbol" w:hAnsi="Symbol"/>
+        <w:rFonts w:ascii="Symbol" w:hAnsi="Symbol" w:hint="default"/>
         <w:sz w:val="20"/>
       </w:rPr>
     </w:lvl>
   </w:abstractNum>
-  <w:abstractNum w:abstractNumId="15" w15:restartNumberingAfterBreak="0">
+  <w:abstractNum w:abstractNumId="19" w15:restartNumberingAfterBreak="0">
     <w:nsid w:val="500E6250"/>
     <w:multiLevelType w:val="multilevel"/>
     <w:tmpl w:val="A260E808"/>
@@ -3630,7 +3282,7 @@
         <w:ind w:left="720" w:hanging="360"/>
       </w:pPr>
       <w:rPr>
-        <w:rFonts w:hint="default" w:ascii="Symbol" w:hAnsi="Symbol"/>
+        <w:rFonts w:ascii="Symbol" w:hAnsi="Symbol" w:hint="default"/>
         <w:sz w:val="20"/>
       </w:rPr>
     </w:lvl>
@@ -3646,7 +3298,7 @@
         <w:ind w:left="1440" w:hanging="360"/>
       </w:pPr>
       <w:rPr>
-        <w:rFonts w:hint="default" w:ascii="Symbol" w:hAnsi="Symbol"/>
+        <w:rFonts w:ascii="Symbol" w:hAnsi="Symbol" w:hint="default"/>
         <w:sz w:val="20"/>
       </w:rPr>
     </w:lvl>
@@ -3662,7 +3314,7 @@
         <w:ind w:left="2160" w:hanging="360"/>
       </w:pPr>
       <w:rPr>
-        <w:rFonts w:hint="default" w:ascii="Symbol" w:hAnsi="Symbol"/>
+        <w:rFonts w:ascii="Symbol" w:hAnsi="Symbol" w:hint="default"/>
         <w:sz w:val="20"/>
       </w:rPr>
     </w:lvl>
@@ -3678,7 +3330,7 @@
         <w:ind w:left="2880" w:hanging="360"/>
       </w:pPr>
       <w:rPr>
-        <w:rFonts w:hint="default" w:ascii="Symbol" w:hAnsi="Symbol"/>
+        <w:rFonts w:ascii="Symbol" w:hAnsi="Symbol" w:hint="default"/>
         <w:sz w:val="20"/>
       </w:rPr>
     </w:lvl>
@@ -3694,7 +3346,7 @@
         <w:ind w:left="3600" w:hanging="360"/>
       </w:pPr>
       <w:rPr>
-        <w:rFonts w:hint="default" w:ascii="Symbol" w:hAnsi="Symbol"/>
+        <w:rFonts w:ascii="Symbol" w:hAnsi="Symbol" w:hint="default"/>
         <w:sz w:val="20"/>
       </w:rPr>
     </w:lvl>
@@ -3710,7 +3362,7 @@
         <w:ind w:left="4320" w:hanging="360"/>
       </w:pPr>
       <w:rPr>
-        <w:rFonts w:hint="default" w:ascii="Symbol" w:hAnsi="Symbol"/>
+        <w:rFonts w:ascii="Symbol" w:hAnsi="Symbol" w:hint="default"/>
         <w:sz w:val="20"/>
       </w:rPr>
     </w:lvl>
@@ -3726,7 +3378,7 @@
         <w:ind w:left="5040" w:hanging="360"/>
       </w:pPr>
       <w:rPr>
-        <w:rFonts w:hint="default" w:ascii="Symbol" w:hAnsi="Symbol"/>
+        <w:rFonts w:ascii="Symbol" w:hAnsi="Symbol" w:hint="default"/>
         <w:sz w:val="20"/>
       </w:rPr>
     </w:lvl>
@@ -3742,7 +3394,7 @@
         <w:ind w:left="5760" w:hanging="360"/>
       </w:pPr>
       <w:rPr>
-        <w:rFonts w:hint="default" w:ascii="Symbol" w:hAnsi="Symbol"/>
+        <w:rFonts w:ascii="Symbol" w:hAnsi="Symbol" w:hint="default"/>
         <w:sz w:val="20"/>
       </w:rPr>
     </w:lvl>
@@ -3758,12 +3410,12 @@
         <w:ind w:left="6480" w:hanging="360"/>
       </w:pPr>
       <w:rPr>
-        <w:rFonts w:hint="default" w:ascii="Symbol" w:hAnsi="Symbol"/>
+        <w:rFonts w:ascii="Symbol" w:hAnsi="Symbol" w:hint="default"/>
         <w:sz w:val="20"/>
       </w:rPr>
     </w:lvl>
   </w:abstractNum>
-  <w:abstractNum w:abstractNumId="16" w15:restartNumberingAfterBreak="0">
+  <w:abstractNum w:abstractNumId="20" w15:restartNumberingAfterBreak="0">
     <w:nsid w:val="549A625D"/>
     <w:multiLevelType w:val="multilevel"/>
     <w:tmpl w:val="852C6A46"/>
@@ -3876,7 +3528,7 @@
       </w:pPr>
     </w:lvl>
   </w:abstractNum>
-  <w:abstractNum w:abstractNumId="17" w15:restartNumberingAfterBreak="0">
+  <w:abstractNum w:abstractNumId="21" w15:restartNumberingAfterBreak="0">
     <w:nsid w:val="5B395542"/>
     <w:multiLevelType w:val="multilevel"/>
     <w:tmpl w:val="3B1625F6"/>
@@ -3989,7 +3641,209 @@
       </w:pPr>
     </w:lvl>
   </w:abstractNum>
-  <w:abstractNum w:abstractNumId="18" w15:restartNumberingAfterBreak="0">
+  <w:abstractNum w:abstractNumId="22" w15:restartNumberingAfterBreak="0">
+    <w:nsid w:val="5F508A2B"/>
+    <w:multiLevelType w:val="multilevel"/>
+    <w:tmpl w:val="2264D4F0"/>
+    <w:lvl w:ilvl="0">
+      <w:start w:val="2"/>
+      <w:numFmt w:val="decimal"/>
+      <w:lvlText w:val="%1."/>
+      <w:lvlJc w:val="left"/>
+      <w:pPr>
+        <w:ind w:left="720" w:hanging="360"/>
+      </w:pPr>
+    </w:lvl>
+    <w:lvl w:ilvl="1">
+      <w:start w:val="1"/>
+      <w:numFmt w:val="bullet"/>
+      <w:lvlText w:val=""/>
+      <w:lvlJc w:val="left"/>
+      <w:pPr>
+        <w:ind w:left="1440" w:hanging="360"/>
+      </w:pPr>
+      <w:rPr>
+        <w:rFonts w:ascii="Symbol" w:hAnsi="Symbol" w:hint="default"/>
+      </w:rPr>
+    </w:lvl>
+    <w:lvl w:ilvl="2">
+      <w:start w:val="1"/>
+      <w:numFmt w:val="lowerRoman"/>
+      <w:lvlText w:val="%3."/>
+      <w:lvlJc w:val="right"/>
+      <w:pPr>
+        <w:ind w:left="2160" w:hanging="180"/>
+      </w:pPr>
+    </w:lvl>
+    <w:lvl w:ilvl="3">
+      <w:start w:val="1"/>
+      <w:numFmt w:val="decimal"/>
+      <w:lvlText w:val="%4."/>
+      <w:lvlJc w:val="left"/>
+      <w:pPr>
+        <w:ind w:left="2880" w:hanging="360"/>
+      </w:pPr>
+    </w:lvl>
+    <w:lvl w:ilvl="4">
+      <w:start w:val="1"/>
+      <w:numFmt w:val="lowerLetter"/>
+      <w:lvlText w:val="%5."/>
+      <w:lvlJc w:val="left"/>
+      <w:pPr>
+        <w:ind w:left="3600" w:hanging="360"/>
+      </w:pPr>
+    </w:lvl>
+    <w:lvl w:ilvl="5">
+      <w:start w:val="1"/>
+      <w:numFmt w:val="lowerRoman"/>
+      <w:lvlText w:val="%6."/>
+      <w:lvlJc w:val="right"/>
+      <w:pPr>
+        <w:ind w:left="4320" w:hanging="180"/>
+      </w:pPr>
+    </w:lvl>
+    <w:lvl w:ilvl="6">
+      <w:start w:val="1"/>
+      <w:numFmt w:val="decimal"/>
+      <w:lvlText w:val="%7."/>
+      <w:lvlJc w:val="left"/>
+      <w:pPr>
+        <w:ind w:left="5040" w:hanging="360"/>
+      </w:pPr>
+    </w:lvl>
+    <w:lvl w:ilvl="7">
+      <w:start w:val="1"/>
+      <w:numFmt w:val="lowerLetter"/>
+      <w:lvlText w:val="%8."/>
+      <w:lvlJc w:val="left"/>
+      <w:pPr>
+        <w:ind w:left="5760" w:hanging="360"/>
+      </w:pPr>
+    </w:lvl>
+    <w:lvl w:ilvl="8">
+      <w:start w:val="1"/>
+      <w:numFmt w:val="lowerRoman"/>
+      <w:lvlText w:val="%9."/>
+      <w:lvlJc w:val="right"/>
+      <w:pPr>
+        <w:ind w:left="6480" w:hanging="180"/>
+      </w:pPr>
+    </w:lvl>
+  </w:abstractNum>
+  <w:abstractNum w:abstractNumId="23" w15:restartNumberingAfterBreak="0">
+    <w:nsid w:val="65BFB172"/>
+    <w:multiLevelType w:val="hybridMultilevel"/>
+    <w:tmpl w:val="1BC240C0"/>
+    <w:lvl w:ilvl="0" w:tplc="573E387E">
+      <w:start w:val="1"/>
+      <w:numFmt w:val="bullet"/>
+      <w:lvlText w:val=""/>
+      <w:lvlJc w:val="left"/>
+      <w:pPr>
+        <w:ind w:left="720" w:hanging="360"/>
+      </w:pPr>
+      <w:rPr>
+        <w:rFonts w:ascii="Symbol" w:hAnsi="Symbol" w:hint="default"/>
+      </w:rPr>
+    </w:lvl>
+    <w:lvl w:ilvl="1" w:tplc="C616CFA8">
+      <w:start w:val="1"/>
+      <w:numFmt w:val="bullet"/>
+      <w:lvlText w:val="o"/>
+      <w:lvlJc w:val="left"/>
+      <w:pPr>
+        <w:ind w:left="1440" w:hanging="360"/>
+      </w:pPr>
+      <w:rPr>
+        <w:rFonts w:ascii="Courier New" w:hAnsi="Courier New" w:hint="default"/>
+      </w:rPr>
+    </w:lvl>
+    <w:lvl w:ilvl="2" w:tplc="FE0E1D62">
+      <w:start w:val="1"/>
+      <w:numFmt w:val="bullet"/>
+      <w:lvlText w:val=""/>
+      <w:lvlJc w:val="left"/>
+      <w:pPr>
+        <w:ind w:left="2160" w:hanging="360"/>
+      </w:pPr>
+      <w:rPr>
+        <w:rFonts w:ascii="Wingdings" w:hAnsi="Wingdings" w:hint="default"/>
+      </w:rPr>
+    </w:lvl>
+    <w:lvl w:ilvl="3" w:tplc="8A44EFB4">
+      <w:start w:val="1"/>
+      <w:numFmt w:val="bullet"/>
+      <w:lvlText w:val=""/>
+      <w:lvlJc w:val="left"/>
+      <w:pPr>
+        <w:ind w:left="2880" w:hanging="360"/>
+      </w:pPr>
+      <w:rPr>
+        <w:rFonts w:ascii="Symbol" w:hAnsi="Symbol" w:hint="default"/>
+      </w:rPr>
+    </w:lvl>
+    <w:lvl w:ilvl="4" w:tplc="87B6CCC6">
+      <w:start w:val="1"/>
+      <w:numFmt w:val="bullet"/>
+      <w:lvlText w:val="o"/>
+      <w:lvlJc w:val="left"/>
+      <w:pPr>
+        <w:ind w:left="3600" w:hanging="360"/>
+      </w:pPr>
+      <w:rPr>
+        <w:rFonts w:ascii="Courier New" w:hAnsi="Courier New" w:hint="default"/>
+      </w:rPr>
+    </w:lvl>
+    <w:lvl w:ilvl="5" w:tplc="4142E25C">
+      <w:start w:val="1"/>
+      <w:numFmt w:val="bullet"/>
+      <w:lvlText w:val=""/>
+      <w:lvlJc w:val="left"/>
+      <w:pPr>
+        <w:ind w:left="4320" w:hanging="360"/>
+      </w:pPr>
+      <w:rPr>
+        <w:rFonts w:ascii="Wingdings" w:hAnsi="Wingdings" w:hint="default"/>
+      </w:rPr>
+    </w:lvl>
+    <w:lvl w:ilvl="6" w:tplc="6BF4CBAC">
+      <w:start w:val="1"/>
+      <w:numFmt w:val="bullet"/>
+      <w:lvlText w:val=""/>
+      <w:lvlJc w:val="left"/>
+      <w:pPr>
+        <w:ind w:left="5040" w:hanging="360"/>
+      </w:pPr>
+      <w:rPr>
+        <w:rFonts w:ascii="Symbol" w:hAnsi="Symbol" w:hint="default"/>
+      </w:rPr>
+    </w:lvl>
+    <w:lvl w:ilvl="7" w:tplc="146CC890">
+      <w:start w:val="1"/>
+      <w:numFmt w:val="bullet"/>
+      <w:lvlText w:val="o"/>
+      <w:lvlJc w:val="left"/>
+      <w:pPr>
+        <w:ind w:left="5760" w:hanging="360"/>
+      </w:pPr>
+      <w:rPr>
+        <w:rFonts w:ascii="Courier New" w:hAnsi="Courier New" w:hint="default"/>
+      </w:rPr>
+    </w:lvl>
+    <w:lvl w:ilvl="8" w:tplc="F818378C">
+      <w:start w:val="1"/>
+      <w:numFmt w:val="bullet"/>
+      <w:lvlText w:val=""/>
+      <w:lvlJc w:val="left"/>
+      <w:pPr>
+        <w:ind w:left="6480" w:hanging="360"/>
+      </w:pPr>
+      <w:rPr>
+        <w:rFonts w:ascii="Wingdings" w:hAnsi="Wingdings" w:hint="default"/>
+      </w:rPr>
+    </w:lvl>
+  </w:abstractNum>
+  <w:abstractNum w:abstractNumId="24" w15:restartNumberingAfterBreak="0">
     <w:nsid w:val="6C3A387E"/>
     <w:multiLevelType w:val="multilevel"/>
     <w:tmpl w:val="F4CA9FCE"/>
@@ -4102,7 +3956,7 @@
       </w:pPr>
     </w:lvl>
   </w:abstractNum>
-  <w:abstractNum w:abstractNumId="19" w15:restartNumberingAfterBreak="0">
+  <w:abstractNum w:abstractNumId="25" w15:restartNumberingAfterBreak="0">
     <w:nsid w:val="77461CEA"/>
     <w:multiLevelType w:val="multilevel"/>
     <w:tmpl w:val="DF8ED200"/>
@@ -4215,7 +4069,7 @@
       </w:pPr>
     </w:lvl>
   </w:abstractNum>
-  <w:abstractNum w:abstractNumId="20" w15:restartNumberingAfterBreak="0">
+  <w:abstractNum w:abstractNumId="26" w15:restartNumberingAfterBreak="0">
     <w:nsid w:val="77652237"/>
     <w:multiLevelType w:val="multilevel"/>
     <w:tmpl w:val="901C1A16"/>
@@ -4328,7 +4182,7 @@
       </w:pPr>
     </w:lvl>
   </w:abstractNum>
-  <w:abstractNum w:abstractNumId="21" w15:restartNumberingAfterBreak="0">
+  <w:abstractNum w:abstractNumId="27" w15:restartNumberingAfterBreak="0">
     <w:nsid w:val="78175104"/>
     <w:multiLevelType w:val="multilevel"/>
     <w:tmpl w:val="7420556C"/>
@@ -4344,7 +4198,7 @@
         <w:ind w:left="720" w:hanging="360"/>
       </w:pPr>
       <w:rPr>
-        <w:rFonts w:hint="default" w:ascii="Symbol" w:hAnsi="Symbol"/>
+        <w:rFonts w:ascii="Symbol" w:hAnsi="Symbol" w:hint="default"/>
         <w:sz w:val="20"/>
       </w:rPr>
     </w:lvl>
@@ -4360,7 +4214,7 @@
         <w:ind w:left="1440" w:hanging="360"/>
       </w:pPr>
       <w:rPr>
-        <w:rFonts w:hint="default" w:ascii="Symbol" w:hAnsi="Symbol"/>
+        <w:rFonts w:ascii="Symbol" w:hAnsi="Symbol" w:hint="default"/>
         <w:sz w:val="20"/>
       </w:rPr>
     </w:lvl>
@@ -4376,7 +4230,7 @@
         <w:ind w:left="2160" w:hanging="360"/>
       </w:pPr>
       <w:rPr>
-        <w:rFonts w:hint="default" w:ascii="Symbol" w:hAnsi="Symbol"/>
+        <w:rFonts w:ascii="Symbol" w:hAnsi="Symbol" w:hint="default"/>
         <w:sz w:val="20"/>
       </w:rPr>
     </w:lvl>
@@ -4392,7 +4246,7 @@
         <w:ind w:left="2880" w:hanging="360"/>
       </w:pPr>
       <w:rPr>
-        <w:rFonts w:hint="default" w:ascii="Symbol" w:hAnsi="Symbol"/>
+        <w:rFonts w:ascii="Symbol" w:hAnsi="Symbol" w:hint="default"/>
         <w:sz w:val="20"/>
       </w:rPr>
     </w:lvl>
@@ -4408,7 +4262,7 @@
         <w:ind w:left="3600" w:hanging="360"/>
       </w:pPr>
       <w:rPr>
-        <w:rFonts w:hint="default" w:ascii="Symbol" w:hAnsi="Symbol"/>
+        <w:rFonts w:ascii="Symbol" w:hAnsi="Symbol" w:hint="default"/>
         <w:sz w:val="20"/>
       </w:rPr>
     </w:lvl>
@@ -4424,7 +4278,7 @@
         <w:ind w:left="4320" w:hanging="360"/>
       </w:pPr>
       <w:rPr>
-        <w:rFonts w:hint="default" w:ascii="Symbol" w:hAnsi="Symbol"/>
+        <w:rFonts w:ascii="Symbol" w:hAnsi="Symbol" w:hint="default"/>
         <w:sz w:val="20"/>
       </w:rPr>
     </w:lvl>
@@ -4440,7 +4294,7 @@
         <w:ind w:left="5040" w:hanging="360"/>
       </w:pPr>
       <w:rPr>
-        <w:rFonts w:hint="default" w:ascii="Symbol" w:hAnsi="Symbol"/>
+        <w:rFonts w:ascii="Symbol" w:hAnsi="Symbol" w:hint="default"/>
         <w:sz w:val="20"/>
       </w:rPr>
     </w:lvl>
@@ -4456,7 +4310,7 @@
         <w:ind w:left="5760" w:hanging="360"/>
       </w:pPr>
       <w:rPr>
-        <w:rFonts w:hint="default" w:ascii="Symbol" w:hAnsi="Symbol"/>
+        <w:rFonts w:ascii="Symbol" w:hAnsi="Symbol" w:hint="default"/>
         <w:sz w:val="20"/>
       </w:rPr>
     </w:lvl>
@@ -4472,12 +4326,12 @@
         <w:ind w:left="6480" w:hanging="360"/>
       </w:pPr>
       <w:rPr>
-        <w:rFonts w:hint="default" w:ascii="Symbol" w:hAnsi="Symbol"/>
+        <w:rFonts w:ascii="Symbol" w:hAnsi="Symbol" w:hint="default"/>
         <w:sz w:val="20"/>
       </w:rPr>
     </w:lvl>
   </w:abstractNum>
-  <w:abstractNum w:abstractNumId="22" w15:restartNumberingAfterBreak="0">
+  <w:abstractNum w:abstractNumId="28" w15:restartNumberingAfterBreak="0">
     <w:nsid w:val="7B9546CF"/>
     <w:multiLevelType w:val="hybridMultilevel"/>
     <w:tmpl w:val="527E0DB2"/>
@@ -4490,7 +4344,7 @@
         <w:ind w:left="720" w:hanging="360"/>
       </w:pPr>
       <w:rPr>
-        <w:rFonts w:hint="default" w:ascii="Symbol" w:hAnsi="Symbol"/>
+        <w:rFonts w:ascii="Symbol" w:hAnsi="Symbol" w:hint="default"/>
       </w:rPr>
     </w:lvl>
     <w:lvl w:ilvl="1" w:tplc="08090003" w:tentative="1">
@@ -4502,7 +4356,7 @@
         <w:ind w:left="1440" w:hanging="360"/>
       </w:pPr>
       <w:rPr>
-        <w:rFonts w:hint="default" w:ascii="Courier New" w:hAnsi="Courier New" w:cs="Courier New"/>
+        <w:rFonts w:ascii="Courier New" w:hAnsi="Courier New" w:cs="Courier New" w:hint="default"/>
       </w:rPr>
     </w:lvl>
     <w:lvl w:ilvl="2" w:tplc="08090005" w:tentative="1">
@@ -4514,7 +4368,7 @@
         <w:ind w:left="2160" w:hanging="360"/>
       </w:pPr>
       <w:rPr>
-        <w:rFonts w:hint="default" w:ascii="Wingdings" w:hAnsi="Wingdings"/>
+        <w:rFonts w:ascii="Wingdings" w:hAnsi="Wingdings" w:hint="default"/>
       </w:rPr>
     </w:lvl>
     <w:lvl w:ilvl="3" w:tplc="08090001" w:tentative="1">
@@ -4526,7 +4380,7 @@
         <w:ind w:left="2880" w:hanging="360"/>
       </w:pPr>
       <w:rPr>
-        <w:rFonts w:hint="default" w:ascii="Symbol" w:hAnsi="Symbol"/>
+        <w:rFonts w:ascii="Symbol" w:hAnsi="Symbol" w:hint="default"/>
       </w:rPr>
     </w:lvl>
     <w:lvl w:ilvl="4" w:tplc="08090003" w:tentative="1">
@@ -4538,7 +4392,7 @@
         <w:ind w:left="3600" w:hanging="360"/>
       </w:pPr>
       <w:rPr>
-        <w:rFonts w:hint="default" w:ascii="Courier New" w:hAnsi="Courier New" w:cs="Courier New"/>
+        <w:rFonts w:ascii="Courier New" w:hAnsi="Courier New" w:cs="Courier New" w:hint="default"/>
       </w:rPr>
     </w:lvl>
     <w:lvl w:ilvl="5" w:tplc="08090005" w:tentative="1">
@@ -4550,7 +4404,7 @@
         <w:ind w:left="4320" w:hanging="360"/>
       </w:pPr>
       <w:rPr>
-        <w:rFonts w:hint="default" w:ascii="Wingdings" w:hAnsi="Wingdings"/>
+        <w:rFonts w:ascii="Wingdings" w:hAnsi="Wingdings" w:hint="default"/>
       </w:rPr>
     </w:lvl>
     <w:lvl w:ilvl="6" w:tplc="08090001" w:tentative="1">
@@ -4562,7 +4416,7 @@
         <w:ind w:left="5040" w:hanging="360"/>
       </w:pPr>
       <w:rPr>
-        <w:rFonts w:hint="default" w:ascii="Symbol" w:hAnsi="Symbol"/>
+        <w:rFonts w:ascii="Symbol" w:hAnsi="Symbol" w:hint="default"/>
       </w:rPr>
     </w:lvl>
     <w:lvl w:ilvl="7" w:tplc="08090003" w:tentative="1">
@@ -4574,7 +4428,7 @@
         <w:ind w:left="5760" w:hanging="360"/>
       </w:pPr>
       <w:rPr>
-        <w:rFonts w:hint="default" w:ascii="Courier New" w:hAnsi="Courier New" w:cs="Courier New"/>
+        <w:rFonts w:ascii="Courier New" w:hAnsi="Courier New" w:cs="Courier New" w:hint="default"/>
       </w:rPr>
     </w:lvl>
     <w:lvl w:ilvl="8" w:tplc="08090005" w:tentative="1">
@@ -4586,106 +4440,106 @@
         <w:ind w:left="6480" w:hanging="360"/>
       </w:pPr>
       <w:rPr>
-        <w:rFonts w:hint="default" w:ascii="Wingdings" w:hAnsi="Wingdings"/>
+        <w:rFonts w:ascii="Wingdings" w:hAnsi="Wingdings" w:hint="default"/>
       </w:rPr>
     </w:lvl>
   </w:abstractNum>
-  <w:num w:numId="29">
-    <w:abstractNumId w:val="28"/>
+  <w:num w:numId="1" w16cid:durableId="1700739205">
+    <w:abstractNumId w:val="23"/>
   </w:num>
-  <w:num w:numId="28">
+  <w:num w:numId="2" w16cid:durableId="1559517638">
+    <w:abstractNumId w:val="5"/>
+  </w:num>
+  <w:num w:numId="3" w16cid:durableId="646402930">
+    <w:abstractNumId w:val="9"/>
+  </w:num>
+  <w:num w:numId="4" w16cid:durableId="777067925">
+    <w:abstractNumId w:val="22"/>
+  </w:num>
+  <w:num w:numId="5" w16cid:durableId="2006857559">
+    <w:abstractNumId w:val="8"/>
+  </w:num>
+  <w:num w:numId="6" w16cid:durableId="1007292328">
+    <w:abstractNumId w:val="1"/>
+  </w:num>
+  <w:num w:numId="7" w16cid:durableId="1366979820">
     <w:abstractNumId w:val="27"/>
   </w:num>
-  <w:num w:numId="27">
+  <w:num w:numId="8" w16cid:durableId="1664773093">
+    <w:abstractNumId w:val="12"/>
+  </w:num>
+  <w:num w:numId="9" w16cid:durableId="1781293500">
+    <w:abstractNumId w:val="18"/>
+  </w:num>
+  <w:num w:numId="10" w16cid:durableId="374084702">
+    <w:abstractNumId w:val="7"/>
+  </w:num>
+  <w:num w:numId="11" w16cid:durableId="1232815052">
+    <w:abstractNumId w:val="16"/>
+  </w:num>
+  <w:num w:numId="12" w16cid:durableId="1783764148">
+    <w:abstractNumId w:val="15"/>
+  </w:num>
+  <w:num w:numId="13" w16cid:durableId="1997489230">
+    <w:abstractNumId w:val="6"/>
+  </w:num>
+  <w:num w:numId="14" w16cid:durableId="534776189">
+    <w:abstractNumId w:val="24"/>
+  </w:num>
+  <w:num w:numId="15" w16cid:durableId="1086878293">
+    <w:abstractNumId w:val="20"/>
+  </w:num>
+  <w:num w:numId="16" w16cid:durableId="2115591496">
     <w:abstractNumId w:val="26"/>
   </w:num>
-  <w:num w:numId="26">
+  <w:num w:numId="17" w16cid:durableId="2007901159">
+    <w:abstractNumId w:val="10"/>
+  </w:num>
+  <w:num w:numId="18" w16cid:durableId="1778670178">
+    <w:abstractNumId w:val="4"/>
+  </w:num>
+  <w:num w:numId="19" w16cid:durableId="581182028">
+    <w:abstractNumId w:val="11"/>
+  </w:num>
+  <w:num w:numId="20" w16cid:durableId="262037184">
+    <w:abstractNumId w:val="19"/>
+  </w:num>
+  <w:num w:numId="21" w16cid:durableId="2065638870">
     <w:abstractNumId w:val="25"/>
   </w:num>
-  <w:num w:numId="25">
-    <w:abstractNumId w:val="24"/>
+  <w:num w:numId="22" w16cid:durableId="1550458093">
+    <w:abstractNumId w:val="13"/>
   </w:num>
-  <w:num w:numId="24">
-    <w:abstractNumId w:val="23"/>
+  <w:num w:numId="23" w16cid:durableId="1101145981">
+    <w:abstractNumId w:val="3"/>
   </w:num>
-  <w:num w:numId="1" w16cid:durableId="1366979820">
+  <w:num w:numId="24" w16cid:durableId="1303609183">
+    <w:abstractNumId w:val="17"/>
+  </w:num>
+  <w:num w:numId="25" w16cid:durableId="2063598520">
+    <w:abstractNumId w:val="2"/>
+  </w:num>
+  <w:num w:numId="26" w16cid:durableId="1749418633">
+    <w:abstractNumId w:val="14"/>
+  </w:num>
+  <w:num w:numId="27" w16cid:durableId="1547058776">
+    <w:abstractNumId w:val="0"/>
+  </w:num>
+  <w:num w:numId="28" w16cid:durableId="1561212301">
     <w:abstractNumId w:val="21"/>
   </w:num>
-  <w:num w:numId="2" w16cid:durableId="1664773093">
-    <w:abstractNumId w:val="8"/>
-  </w:num>
-  <w:num w:numId="3" w16cid:durableId="1781293500">
-    <w:abstractNumId w:val="14"/>
-  </w:num>
-  <w:num w:numId="4" w16cid:durableId="374084702">
-    <w:abstractNumId w:val="5"/>
-  </w:num>
-  <w:num w:numId="5" w16cid:durableId="1232815052">
-    <w:abstractNumId w:val="12"/>
-  </w:num>
-  <w:num w:numId="6" w16cid:durableId="1783764148">
-    <w:abstractNumId w:val="11"/>
-  </w:num>
-  <w:num w:numId="7" w16cid:durableId="1997489230">
-    <w:abstractNumId w:val="4"/>
-  </w:num>
-  <w:num w:numId="8" w16cid:durableId="534776189">
-    <w:abstractNumId w:val="18"/>
-  </w:num>
-  <w:num w:numId="9" w16cid:durableId="1086878293">
-    <w:abstractNumId w:val="16"/>
-  </w:num>
-  <w:num w:numId="10" w16cid:durableId="2115591496">
-    <w:abstractNumId w:val="20"/>
-  </w:num>
-  <w:num w:numId="11" w16cid:durableId="2007901159">
-    <w:abstractNumId w:val="6"/>
-  </w:num>
-  <w:num w:numId="12" w16cid:durableId="1778670178">
-    <w:abstractNumId w:val="3"/>
-  </w:num>
-  <w:num w:numId="13" w16cid:durableId="581182028">
-    <w:abstractNumId w:val="7"/>
-  </w:num>
-  <w:num w:numId="14" w16cid:durableId="262037184">
-    <w:abstractNumId w:val="15"/>
-  </w:num>
-  <w:num w:numId="15" w16cid:durableId="2065638870">
-    <w:abstractNumId w:val="19"/>
-  </w:num>
-  <w:num w:numId="16" w16cid:durableId="1550458093">
-    <w:abstractNumId w:val="9"/>
-  </w:num>
-  <w:num w:numId="17" w16cid:durableId="1101145981">
-    <w:abstractNumId w:val="2"/>
-  </w:num>
-  <w:num w:numId="18" w16cid:durableId="1303609183">
-    <w:abstractNumId w:val="13"/>
-  </w:num>
-  <w:num w:numId="19" w16cid:durableId="2063598520">
-    <w:abstractNumId w:val="1"/>
-  </w:num>
-  <w:num w:numId="20" w16cid:durableId="1749418633">
-    <w:abstractNumId w:val="10"/>
-  </w:num>
-  <w:num w:numId="21" w16cid:durableId="1547058776">
-    <w:abstractNumId w:val="0"/>
-  </w:num>
-  <w:num w:numId="22" w16cid:durableId="1561212301">
-    <w:abstractNumId w:val="17"/>
-  </w:num>
-  <w:num w:numId="23" w16cid:durableId="1209613765">
-    <w:abstractNumId w:val="22"/>
+  <w:num w:numId="29" w16cid:durableId="1209613765">
+    <w:abstractNumId w:val="28"/>
   </w:num>
 </w:numbering>
 </file>
 
 <file path=word/styles.xml><?xml version="1.0" encoding="utf-8"?>
-<w:styles xmlns:wp14="http://schemas.microsoft.com/office/word/2010/wordprocessingDrawing" xmlns:mc="http://schemas.openxmlformats.org/markup-compatibility/2006" xmlns:r="http://schemas.openxmlformats.org/officeDocument/2006/relationships" xmlns:w="http://schemas.openxmlformats.org/wordprocessingml/2006/main" xmlns:w14="http://schemas.microsoft.com/office/word/2010/wordml" xmlns:w15="http://schemas.microsoft.com/office/word/2012/wordml" xmlns:w16cex="http://schemas.microsoft.com/office/word/2018/wordml/cex" xmlns:w16cid="http://schemas.microsoft.com/office/word/2016/wordml/cid" xmlns:w16="http://schemas.microsoft.com/office/word/2018/wordml" xmlns:w16du="http://schemas.microsoft.com/office/word/2023/wordml/word16du" xmlns:w16sdtdh="http://schemas.microsoft.com/office/word/2020/wordml/sdtdatahash" xmlns:w16sdtfl="http://schemas.microsoft.com/office/word/2024/wordml/sdtformatlock" xmlns:w16se="http://schemas.microsoft.com/office/word/2015/wordml/symex" mc:Ignorable="w14 w15 w16se w16cid w16 w16cex w16sdtdh w16sdtfl w16du wp14">
+<w:styles xmlns:mc="http://schemas.openxmlformats.org/markup-compatibility/2006" xmlns:r="http://schemas.openxmlformats.org/officeDocument/2006/relationships" xmlns:w="http://schemas.openxmlformats.org/wordprocessingml/2006/main" xmlns:w14="http://schemas.microsoft.com/office/word/2010/wordml" xmlns:w15="http://schemas.microsoft.com/office/word/2012/wordml" xmlns:w16cex="http://schemas.microsoft.com/office/word/2018/wordml/cex" xmlns:w16cid="http://schemas.microsoft.com/office/word/2016/wordml/cid" xmlns:w16="http://schemas.microsoft.com/office/word/2018/wordml" xmlns:w16du="http://schemas.microsoft.com/office/word/2023/wordml/word16du" xmlns:w16sdtdh="http://schemas.microsoft.com/office/word/2020/wordml/sdtdatahash" xmlns:w16sdtfl="http://schemas.microsoft.com/office/word/2024/wordml/sdtformatlock" xmlns:w16se="http://schemas.microsoft.com/office/word/2015/wordml/symex" mc:Ignorable="w14 w15 w16se w16cid w16 w16cex w16sdtdh w16sdtfl w16du">
   <w:docDefaults>
     <w:rPrDefault>
       <w:rPr>
-        <w:rFonts w:asciiTheme="minorHAnsi" w:hAnsiTheme="minorHAnsi" w:eastAsiaTheme="minorHAnsi" w:cstheme="minorBidi"/>
+        <w:rFonts w:asciiTheme="minorHAnsi" w:eastAsiaTheme="minorHAnsi" w:hAnsiTheme="minorHAnsi" w:cstheme="minorBidi"/>
         <w:kern w:val="2"/>
         <w:sz w:val="22"/>
         <w:szCs w:val="22"/>
@@ -4702,14 +4556,14 @@
   <w:latentStyles w:defLockedState="0" w:defUIPriority="99" w:defSemiHidden="0" w:defUnhideWhenUsed="0" w:defQFormat="0" w:count="376">
     <w:lsdException w:name="Normal" w:uiPriority="0" w:qFormat="1"/>
     <w:lsdException w:name="heading 1" w:uiPriority="9" w:qFormat="1"/>
-    <w:lsdException w:name="heading 2" w:uiPriority="9" w:semiHidden="1" w:unhideWhenUsed="1" w:qFormat="1"/>
-    <w:lsdException w:name="heading 3" w:uiPriority="9" w:semiHidden="1" w:unhideWhenUsed="1" w:qFormat="1"/>
-    <w:lsdException w:name="heading 4" w:uiPriority="9" w:semiHidden="1" w:unhideWhenUsed="1" w:qFormat="1"/>
-    <w:lsdException w:name="heading 5" w:uiPriority="9" w:semiHidden="1" w:unhideWhenUsed="1" w:qFormat="1"/>
-    <w:lsdException w:name="heading 6" w:uiPriority="9" w:semiHidden="1" w:unhideWhenUsed="1" w:qFormat="1"/>
-    <w:lsdException w:name="heading 7" w:uiPriority="9" w:semiHidden="1" w:unhideWhenUsed="1" w:qFormat="1"/>
-    <w:lsdException w:name="heading 8" w:uiPriority="9" w:semiHidden="1" w:unhideWhenUsed="1" w:qFormat="1"/>
-    <w:lsdException w:name="heading 9" w:uiPriority="9" w:semiHidden="1" w:unhideWhenUsed="1" w:qFormat="1"/>
+    <w:lsdException w:name="heading 2" w:semiHidden="1" w:uiPriority="9" w:unhideWhenUsed="1" w:qFormat="1"/>
+    <w:lsdException w:name="heading 3" w:semiHidden="1" w:uiPriority="9" w:unhideWhenUsed="1" w:qFormat="1"/>
+    <w:lsdException w:name="heading 4" w:semiHidden="1" w:uiPriority="9" w:unhideWhenUsed="1" w:qFormat="1"/>
+    <w:lsdException w:name="heading 5" w:semiHidden="1" w:uiPriority="9" w:unhideWhenUsed="1" w:qFormat="1"/>
+    <w:lsdException w:name="heading 6" w:semiHidden="1" w:uiPriority="9" w:unhideWhenUsed="1" w:qFormat="1"/>
+    <w:lsdException w:name="heading 7" w:semiHidden="1" w:uiPriority="9" w:unhideWhenUsed="1" w:qFormat="1"/>
+    <w:lsdException w:name="heading 8" w:semiHidden="1" w:uiPriority="9" w:unhideWhenUsed="1" w:qFormat="1"/>
+    <w:lsdException w:name="heading 9" w:semiHidden="1" w:uiPriority="9" w:unhideWhenUsed="1" w:qFormat="1"/>
     <w:lsdException w:name="index 1" w:semiHidden="1" w:unhideWhenUsed="1"/>
     <w:lsdException w:name="index 2" w:semiHidden="1" w:unhideWhenUsed="1"/>
     <w:lsdException w:name="index 3" w:semiHidden="1" w:unhideWhenUsed="1"/>
@@ -4719,22 +4573,22 @@
     <w:lsdException w:name="index 7" w:semiHidden="1" w:unhideWhenUsed="1"/>
     <w:lsdException w:name="index 8" w:semiHidden="1" w:unhideWhenUsed="1"/>
     <w:lsdException w:name="index 9" w:semiHidden="1" w:unhideWhenUsed="1"/>
-    <w:lsdException w:name="toc 1" w:uiPriority="39" w:semiHidden="1" w:unhideWhenUsed="1"/>
-    <w:lsdException w:name="toc 2" w:uiPriority="39" w:semiHidden="1" w:unhideWhenUsed="1"/>
-    <w:lsdException w:name="toc 3" w:uiPriority="39" w:semiHidden="1" w:unhideWhenUsed="1"/>
-    <w:lsdException w:name="toc 4" w:uiPriority="39" w:semiHidden="1" w:unhideWhenUsed="1"/>
-    <w:lsdException w:name="toc 5" w:uiPriority="39" w:semiHidden="1" w:unhideWhenUsed="1"/>
-    <w:lsdException w:name="toc 6" w:uiPriority="39" w:semiHidden="1" w:unhideWhenUsed="1"/>
-    <w:lsdException w:name="toc 7" w:uiPriority="39" w:semiHidden="1" w:unhideWhenUsed="1"/>
-    <w:lsdException w:name="toc 8" w:uiPriority="39" w:semiHidden="1" w:unhideWhenUsed="1"/>
-    <w:lsdException w:name="toc 9" w:uiPriority="39" w:semiHidden="1" w:unhideWhenUsed="1"/>
+    <w:lsdException w:name="toc 1" w:semiHidden="1" w:uiPriority="39" w:unhideWhenUsed="1"/>
+    <w:lsdException w:name="toc 2" w:semiHidden="1" w:uiPriority="39" w:unhideWhenUsed="1"/>
+    <w:lsdException w:name="toc 3" w:semiHidden="1" w:uiPriority="39" w:unhideWhenUsed="1"/>
+    <w:lsdException w:name="toc 4" w:semiHidden="1" w:uiPriority="39" w:unhideWhenUsed="1"/>
+    <w:lsdException w:name="toc 5" w:semiHidden="1" w:uiPriority="39" w:unhideWhenUsed="1"/>
+    <w:lsdException w:name="toc 6" w:semiHidden="1" w:uiPriority="39" w:unhideWhenUsed="1"/>
+    <w:lsdException w:name="toc 7" w:semiHidden="1" w:uiPriority="39" w:unhideWhenUsed="1"/>
+    <w:lsdException w:name="toc 8" w:semiHidden="1" w:uiPriority="39" w:unhideWhenUsed="1"/>
+    <w:lsdException w:name="toc 9" w:semiHidden="1" w:uiPriority="39" w:unhideWhenUsed="1"/>
     <w:lsdException w:name="Normal Indent" w:semiHidden="1" w:unhideWhenUsed="1"/>
     <w:lsdException w:name="footnote text" w:semiHidden="1" w:unhideWhenUsed="1"/>
     <w:lsdException w:name="annotation text" w:semiHidden="1" w:unhideWhenUsed="1"/>
     <w:lsdException w:name="header" w:semiHidden="1" w:unhideWhenUsed="1"/>
     <w:lsdException w:name="footer" w:semiHidden="1" w:unhideWhenUsed="1"/>
     <w:lsdException w:name="index heading" w:semiHidden="1" w:unhideWhenUsed="1"/>
-    <w:lsdException w:name="caption" w:uiPriority="35" w:semiHidden="1" w:unhideWhenUsed="1" w:qFormat="1"/>
+    <w:lsdException w:name="caption" w:semiHidden="1" w:uiPriority="35" w:unhideWhenUsed="1" w:qFormat="1"/>
     <w:lsdException w:name="table of figures" w:semiHidden="1" w:unhideWhenUsed="1"/>
     <w:lsdException w:name="envelope address" w:semiHidden="1" w:unhideWhenUsed="1"/>
     <w:lsdException w:name="envelope return" w:semiHidden="1" w:unhideWhenUsed="1"/>
@@ -4765,7 +4619,7 @@
     <w:lsdException w:name="Title" w:uiPriority="10" w:qFormat="1"/>
     <w:lsdException w:name="Closing" w:semiHidden="1" w:unhideWhenUsed="1"/>
     <w:lsdException w:name="Signature" w:semiHidden="1" w:unhideWhenUsed="1"/>
-    <w:lsdException w:name="Default Paragraph Font" w:uiPriority="1" w:semiHidden="1" w:unhideWhenUsed="1"/>
+    <w:lsdException w:name="Default Paragraph Font" w:semiHidden="1" w:uiPriority="1" w:unhideWhenUsed="1"/>
     <w:lsdException w:name="Body Text" w:semiHidden="1" w:unhideWhenUsed="1"/>
     <w:lsdException w:name="Body Text Indent" w:semiHidden="1" w:unhideWhenUsed="1"/>
     <w:lsdException w:name="List Continue" w:semiHidden="1" w:unhideWhenUsed="1"/>
@@ -4965,8 +4819,8 @@
     <w:lsdException w:name="Subtle Reference" w:uiPriority="31" w:qFormat="1"/>
     <w:lsdException w:name="Intense Reference" w:uiPriority="32" w:qFormat="1"/>
     <w:lsdException w:name="Book Title" w:uiPriority="33" w:qFormat="1"/>
-    <w:lsdException w:name="Bibliography" w:uiPriority="37" w:semiHidden="1" w:unhideWhenUsed="1"/>
-    <w:lsdException w:name="TOC Heading" w:uiPriority="39" w:semiHidden="1" w:unhideWhenUsed="1" w:qFormat="1"/>
+    <w:lsdException w:name="Bibliography" w:semiHidden="1" w:uiPriority="37" w:unhideWhenUsed="1"/>
+    <w:lsdException w:name="TOC Heading" w:semiHidden="1" w:uiPriority="39" w:unhideWhenUsed="1" w:qFormat="1"/>
     <w:lsdException w:name="Plain Table 1" w:uiPriority="41"/>
     <w:lsdException w:name="Plain Table 2" w:uiPriority="42"/>
     <w:lsdException w:name="Plain Table 3" w:uiPriority="43"/>
@@ -5077,7 +4931,7 @@
     <w:lsdException w:name="Unresolved Mention" w:semiHidden="1" w:unhideWhenUsed="1"/>
     <w:lsdException w:name="Smart Link" w:semiHidden="1" w:unhideWhenUsed="1"/>
   </w:latentStyles>
-  <w:style w:type="paragraph" w:styleId="Normal" w:default="1">
+  <w:style w:type="paragraph" w:default="1" w:styleId="Normal">
     <w:name w:val="Normal"/>
     <w:qFormat/>
   </w:style>
@@ -5096,7 +4950,7 @@
       <w:outlineLvl w:val="0"/>
     </w:pPr>
     <w:rPr>
-      <w:rFonts w:asciiTheme="majorHAnsi" w:hAnsiTheme="majorHAnsi" w:eastAsiaTheme="majorEastAsia" w:cstheme="majorBidi"/>
+      <w:rFonts w:asciiTheme="majorHAnsi" w:eastAsiaTheme="majorEastAsia" w:hAnsiTheme="majorHAnsi" w:cstheme="majorBidi"/>
       <w:color w:val="2E74B5" w:themeColor="accent1" w:themeShade="BF"/>
       <w:sz w:val="40"/>
       <w:szCs w:val="40"/>
@@ -5119,7 +4973,7 @@
       <w:outlineLvl w:val="1"/>
     </w:pPr>
     <w:rPr>
-      <w:rFonts w:asciiTheme="majorHAnsi" w:hAnsiTheme="majorHAnsi" w:eastAsiaTheme="majorEastAsia" w:cstheme="majorBidi"/>
+      <w:rFonts w:asciiTheme="majorHAnsi" w:eastAsiaTheme="majorEastAsia" w:hAnsiTheme="majorHAnsi" w:cstheme="majorBidi"/>
       <w:color w:val="2E74B5" w:themeColor="accent1" w:themeShade="BF"/>
       <w:sz w:val="32"/>
       <w:szCs w:val="32"/>
@@ -5280,12 +5134,13 @@
       <w:color w:val="272727" w:themeColor="text1" w:themeTint="D8"/>
     </w:rPr>
   </w:style>
-  <w:style w:type="character" w:styleId="DefaultParagraphFont" w:default="1">
+  <w:style w:type="character" w:default="1" w:styleId="DefaultParagraphFont">
     <w:name w:val="Default Paragraph Font"/>
     <w:uiPriority w:val="1"/>
+    <w:semiHidden/>
     <w:unhideWhenUsed/>
   </w:style>
-  <w:style w:type="table" w:styleId="TableNormal" w:default="1">
+  <w:style w:type="table" w:default="1" w:styleId="TableNormal">
     <w:name w:val="Normal Table"/>
     <w:uiPriority w:val="99"/>
     <w:semiHidden/>
@@ -5300,26 +5155,26 @@
       </w:tblCellMar>
     </w:tblPr>
   </w:style>
-  <w:style w:type="numbering" w:styleId="NoList" w:default="1">
+  <w:style w:type="numbering" w:default="1" w:styleId="NoList">
     <w:name w:val="No List"/>
     <w:uiPriority w:val="99"/>
     <w:semiHidden/>
     <w:unhideWhenUsed/>
   </w:style>
-  <w:style w:type="character" w:styleId="Heading1Char" w:customStyle="1">
+  <w:style w:type="character" w:customStyle="1" w:styleId="Heading1Char">
     <w:name w:val="Heading 1 Char"/>
     <w:basedOn w:val="DefaultParagraphFont"/>
     <w:link w:val="Heading1"/>
     <w:uiPriority w:val="9"/>
     <w:rsid w:val="00DE5E2F"/>
     <w:rPr>
-      <w:rFonts w:asciiTheme="majorHAnsi" w:hAnsiTheme="majorHAnsi" w:eastAsiaTheme="majorEastAsia" w:cstheme="majorBidi"/>
+      <w:rFonts w:asciiTheme="majorHAnsi" w:eastAsiaTheme="majorEastAsia" w:hAnsiTheme="majorHAnsi" w:cstheme="majorBidi"/>
       <w:color w:val="2E74B5" w:themeColor="accent1" w:themeShade="BF"/>
       <w:sz w:val="40"/>
       <w:szCs w:val="40"/>
     </w:rPr>
   </w:style>
-  <w:style w:type="character" w:styleId="Heading2Char" w:customStyle="1">
+  <w:style w:type="character" w:customStyle="1" w:styleId="Heading2Char">
     <w:name w:val="Heading 2 Char"/>
     <w:basedOn w:val="DefaultParagraphFont"/>
     <w:link w:val="Heading2"/>
@@ -5327,13 +5182,13 @@
     <w:semiHidden/>
     <w:rsid w:val="00DE5E2F"/>
     <w:rPr>
-      <w:rFonts w:asciiTheme="majorHAnsi" w:hAnsiTheme="majorHAnsi" w:eastAsiaTheme="majorEastAsia" w:cstheme="majorBidi"/>
+      <w:rFonts w:asciiTheme="majorHAnsi" w:eastAsiaTheme="majorEastAsia" w:hAnsiTheme="majorHAnsi" w:cstheme="majorBidi"/>
       <w:color w:val="2E74B5" w:themeColor="accent1" w:themeShade="BF"/>
       <w:sz w:val="32"/>
       <w:szCs w:val="32"/>
     </w:rPr>
   </w:style>
-  <w:style w:type="character" w:styleId="Heading3Char" w:customStyle="1">
+  <w:style w:type="character" w:customStyle="1" w:styleId="Heading3Char">
     <w:name w:val="Heading 3 Char"/>
     <w:basedOn w:val="DefaultParagraphFont"/>
     <w:link w:val="Heading3"/>
@@ -5347,7 +5202,7 @@
       <w:szCs w:val="28"/>
     </w:rPr>
   </w:style>
-  <w:style w:type="character" w:styleId="Heading4Char" w:customStyle="1">
+  <w:style w:type="character" w:customStyle="1" w:styleId="Heading4Char">
     <w:name w:val="Heading 4 Char"/>
     <w:basedOn w:val="DefaultParagraphFont"/>
     <w:link w:val="Heading4"/>
@@ -5361,7 +5216,7 @@
       <w:color w:val="2E74B5" w:themeColor="accent1" w:themeShade="BF"/>
     </w:rPr>
   </w:style>
-  <w:style w:type="character" w:styleId="Heading5Char" w:customStyle="1">
+  <w:style w:type="character" w:customStyle="1" w:styleId="Heading5Char">
     <w:name w:val="Heading 5 Char"/>
     <w:basedOn w:val="DefaultParagraphFont"/>
     <w:link w:val="Heading5"/>
@@ -5373,7 +5228,7 @@
       <w:color w:val="2E74B5" w:themeColor="accent1" w:themeShade="BF"/>
     </w:rPr>
   </w:style>
-  <w:style w:type="character" w:styleId="Heading6Char" w:customStyle="1">
+  <w:style w:type="character" w:customStyle="1" w:styleId="Heading6Char">
     <w:name w:val="Heading 6 Char"/>
     <w:basedOn w:val="DefaultParagraphFont"/>
     <w:link w:val="Heading6"/>
@@ -5387,7 +5242,7 @@
       <w:color w:val="595959" w:themeColor="text1" w:themeTint="A6"/>
     </w:rPr>
   </w:style>
-  <w:style w:type="character" w:styleId="Heading7Char" w:customStyle="1">
+  <w:style w:type="character" w:customStyle="1" w:styleId="Heading7Char">
     <w:name w:val="Heading 7 Char"/>
     <w:basedOn w:val="DefaultParagraphFont"/>
     <w:link w:val="Heading7"/>
@@ -5399,7 +5254,7 @@
       <w:color w:val="595959" w:themeColor="text1" w:themeTint="A6"/>
     </w:rPr>
   </w:style>
-  <w:style w:type="character" w:styleId="Heading8Char" w:customStyle="1">
+  <w:style w:type="character" w:customStyle="1" w:styleId="Heading8Char">
     <w:name w:val="Heading 8 Char"/>
     <w:basedOn w:val="DefaultParagraphFont"/>
     <w:link w:val="Heading8"/>
@@ -5413,7 +5268,7 @@
       <w:color w:val="272727" w:themeColor="text1" w:themeTint="D8"/>
     </w:rPr>
   </w:style>
-  <w:style w:type="character" w:styleId="Heading9Char" w:customStyle="1">
+  <w:style w:type="character" w:customStyle="1" w:styleId="Heading9Char">
     <w:name w:val="Heading 9 Char"/>
     <w:basedOn w:val="DefaultParagraphFont"/>
     <w:link w:val="Heading9"/>
@@ -5438,21 +5293,21 @@
       <w:contextualSpacing/>
     </w:pPr>
     <w:rPr>
-      <w:rFonts w:asciiTheme="majorHAnsi" w:hAnsiTheme="majorHAnsi" w:eastAsiaTheme="majorEastAsia" w:cstheme="majorBidi"/>
+      <w:rFonts w:asciiTheme="majorHAnsi" w:eastAsiaTheme="majorEastAsia" w:hAnsiTheme="majorHAnsi" w:cstheme="majorBidi"/>
       <w:spacing w:val="-10"/>
       <w:kern w:val="28"/>
       <w:sz w:val="56"/>
       <w:szCs w:val="56"/>
     </w:rPr>
   </w:style>
-  <w:style w:type="character" w:styleId="TitleChar" w:customStyle="1">
+  <w:style w:type="character" w:customStyle="1" w:styleId="TitleChar">
     <w:name w:val="Title Char"/>
     <w:basedOn w:val="DefaultParagraphFont"/>
     <w:link w:val="Title"/>
     <w:uiPriority w:val="10"/>
     <w:rsid w:val="00DE5E2F"/>
     <w:rPr>
-      <w:rFonts w:asciiTheme="majorHAnsi" w:hAnsiTheme="majorHAnsi" w:eastAsiaTheme="majorEastAsia" w:cstheme="majorBidi"/>
+      <w:rFonts w:asciiTheme="majorHAnsi" w:eastAsiaTheme="majorEastAsia" w:hAnsiTheme="majorHAnsi" w:cstheme="majorBidi"/>
       <w:spacing w:val="-10"/>
       <w:kern w:val="28"/>
       <w:sz w:val="56"/>
@@ -5480,7 +5335,7 @@
       <w:szCs w:val="28"/>
     </w:rPr>
   </w:style>
-  <w:style w:type="character" w:styleId="SubtitleChar" w:customStyle="1">
+  <w:style w:type="character" w:customStyle="1" w:styleId="SubtitleChar">
     <w:name w:val="Subtitle Char"/>
     <w:basedOn w:val="DefaultParagraphFont"/>
     <w:link w:val="Subtitle"/>
@@ -5512,7 +5367,7 @@
       <w:color w:val="404040" w:themeColor="text1" w:themeTint="BF"/>
     </w:rPr>
   </w:style>
-  <w:style w:type="character" w:styleId="QuoteChar" w:customStyle="1">
+  <w:style w:type="character" w:customStyle="1" w:styleId="QuoteChar">
     <w:name w:val="Quote Char"/>
     <w:basedOn w:val="DefaultParagraphFont"/>
     <w:link w:val="Quote"/>
@@ -5557,8 +5412,8 @@
     <w:rsid w:val="00DE5E2F"/>
     <w:pPr>
       <w:pBdr>
-        <w:top w:val="single" w:color="2E74B5" w:themeColor="accent1" w:themeShade="BF" w:sz="4" w:space="10"/>
-        <w:bottom w:val="single" w:color="2E74B5" w:themeColor="accent1" w:themeShade="BF" w:sz="4" w:space="10"/>
+        <w:top w:val="single" w:sz="4" w:space="10" w:color="2E74B5" w:themeColor="accent1" w:themeShade="BF"/>
+        <w:bottom w:val="single" w:sz="4" w:space="10" w:color="2E74B5" w:themeColor="accent1" w:themeShade="BF"/>
       </w:pBdr>
       <w:spacing w:before="360" w:after="360"/>
       <w:ind w:left="864" w:right="864"/>
@@ -5570,7 +5425,7 @@
       <w:color w:val="2E74B5" w:themeColor="accent1" w:themeShade="BF"/>
     </w:rPr>
   </w:style>
-  <w:style w:type="character" w:styleId="IntenseQuoteChar" w:customStyle="1">
+  <w:style w:type="character" w:customStyle="1" w:styleId="IntenseQuoteChar">
     <w:name w:val="Intense Quote Char"/>
     <w:basedOn w:val="DefaultParagraphFont"/>
     <w:link w:val="IntenseQuote"/>
@@ -5895,6 +5750,23 @@
 </file>
 
 <file path=customXml/item1.xml><?xml version="1.0" encoding="utf-8"?>
+<p:properties xmlns:p="http://schemas.microsoft.com/office/2006/metadata/properties" xmlns:xsi="http://www.w3.org/2001/XMLSchema-instance" xmlns:pc="http://schemas.microsoft.com/office/infopath/2007/PartnerControls">
+  <documentManagement>
+    <_activity xmlns="52b5c5f3-8b6f-4d9c-9bda-3243bb2aa8d1" xsi:nil="true"/>
+  </documentManagement>
+</p:properties>
+</file>
+
+<file path=customXml/item2.xml><?xml version="1.0" encoding="utf-8"?>
+<?mso-contentType ?>
+<FormTemplates xmlns="http://schemas.microsoft.com/sharepoint/v3/contenttype/forms">
+  <Display>DocumentLibraryForm</Display>
+  <Edit>DocumentLibraryForm</Edit>
+  <New>DocumentLibraryForm</New>
+</FormTemplates>
+</file>
+
+<file path=customXml/item3.xml><?xml version="1.0" encoding="utf-8"?>
 <ct:contentTypeSchema xmlns:ct="http://schemas.microsoft.com/office/2006/metadata/contentType" xmlns:ma="http://schemas.microsoft.com/office/2006/metadata/properties/metaAttributes" ct:_="" ma:_="" ma:contentTypeName="Document" ma:contentTypeID="0x010100E89BD2FF7241494A85A6AAA7AD9A58E4" ma:contentTypeVersion="15" ma:contentTypeDescription="Create a new document." ma:contentTypeScope="" ma:versionID="44caed7fdce8fb3cb1cb0bf8ade187ce">
   <xsd:schema xmlns:xsd="http://www.w3.org/2001/XMLSchema" xmlns:xs="http://www.w3.org/2001/XMLSchema" xmlns:p="http://schemas.microsoft.com/office/2006/metadata/properties" xmlns:ns3="52b5c5f3-8b6f-4d9c-9bda-3243bb2aa8d1" xmlns:ns4="aab36355-e6a5-4161-870e-c06e15086bce" targetNamespace="http://schemas.microsoft.com/office/2006/metadata/properties" ma:root="true" ma:fieldsID="67e6b409742ef55f7f1636ef054e23a0" ns3:_="" ns4:_="">
     <xsd:import namespace="52b5c5f3-8b6f-4d9c-9bda-3243bb2aa8d1"/>
@@ -6127,24 +5999,25 @@
 </ct:contentTypeSchema>
 </file>
 
-<file path=customXml/item2.xml><?xml version="1.0" encoding="utf-8"?>
-<?mso-contentType ?>
-<FormTemplates xmlns="http://schemas.microsoft.com/sharepoint/v3/contenttype/forms">
-  <Display>DocumentLibraryForm</Display>
-  <Edit>DocumentLibraryForm</Edit>
-  <New>DocumentLibraryForm</New>
-</FormTemplates>
+<file path=customXml/itemProps1.xml><?xml version="1.0" encoding="utf-8"?>
+<ds:datastoreItem xmlns:ds="http://schemas.openxmlformats.org/officeDocument/2006/customXml" ds:itemID="{FA4F90B7-B54B-4A15-BA6A-EB67EDA2CDFB}">
+  <ds:schemaRefs>
+    <ds:schemaRef ds:uri="http://schemas.microsoft.com/office/2006/metadata/properties"/>
+    <ds:schemaRef ds:uri="http://schemas.microsoft.com/office/infopath/2007/PartnerControls"/>
+    <ds:schemaRef ds:uri="52b5c5f3-8b6f-4d9c-9bda-3243bb2aa8d1"/>
+  </ds:schemaRefs>
+</ds:datastoreItem>
 </file>
 
-<file path=customXml/item3.xml><?xml version="1.0" encoding="utf-8"?>
-<p:properties xmlns:p="http://schemas.microsoft.com/office/2006/metadata/properties" xmlns:xsi="http://www.w3.org/2001/XMLSchema-instance" xmlns:pc="http://schemas.microsoft.com/office/infopath/2007/PartnerControls">
-  <documentManagement>
-    <_activity xmlns="52b5c5f3-8b6f-4d9c-9bda-3243bb2aa8d1" xsi:nil="true"/>
-  </documentManagement>
-</p:properties>
+<file path=customXml/itemProps2.xml><?xml version="1.0" encoding="utf-8"?>
+<ds:datastoreItem xmlns:ds="http://schemas.openxmlformats.org/officeDocument/2006/customXml" ds:itemID="{AFE5ED27-7E21-468D-9F72-93D5791CA125}">
+  <ds:schemaRefs>
+    <ds:schemaRef ds:uri="http://schemas.microsoft.com/sharepoint/v3/contenttype/forms"/>
+  </ds:schemaRefs>
+</ds:datastoreItem>
 </file>
 
-<file path=customXml/itemProps1.xml><?xml version="1.0" encoding="utf-8"?>
+<file path=customXml/itemProps3.xml><?xml version="1.0" encoding="utf-8"?>
 <ds:datastoreItem xmlns:ds="http://schemas.openxmlformats.org/officeDocument/2006/customXml" ds:itemID="{8AF46F4F-AB89-43A7-BA02-5F17D5C7D0D9}">
   <ds:schemaRefs>
     <ds:schemaRef ds:uri="http://schemas.microsoft.com/office/2006/metadata/contentType"/>
@@ -6161,22 +6034,4 @@
     <ds:schemaRef ds:uri="http://schemas.microsoft.com/internal/obd"/>
   </ds:schemaRefs>
 </ds:datastoreItem>
-</file>
-
-<file path=customXml/itemProps2.xml><?xml version="1.0" encoding="utf-8"?>
-<ds:datastoreItem xmlns:ds="http://schemas.openxmlformats.org/officeDocument/2006/customXml" ds:itemID="{AFE5ED27-7E21-468D-9F72-93D5791CA125}">
-  <ds:schemaRefs>
-    <ds:schemaRef ds:uri="http://schemas.microsoft.com/sharepoint/v3/contenttype/forms"/>
-  </ds:schemaRefs>
-</ds:datastoreItem>
-</file>
-
-<file path=customXml/itemProps3.xml><?xml version="1.0" encoding="utf-8"?>
-<ds:datastoreItem xmlns:ds="http://schemas.openxmlformats.org/officeDocument/2006/customXml" ds:itemID="{FA4F90B7-B54B-4A15-BA6A-EB67EDA2CDFB}">
-  <ds:schemaRefs>
-    <ds:schemaRef ds:uri="http://schemas.microsoft.com/office/2006/metadata/properties"/>
-    <ds:schemaRef ds:uri="http://schemas.microsoft.com/office/infopath/2007/PartnerControls"/>
-    <ds:schemaRef ds:uri="52b5c5f3-8b6f-4d9c-9bda-3243bb2aa8d1"/>
-  </ds:schemaRefs>
-</ds:datastoreItem>
 </file>
</xml_diff>